<commit_message>
add view chart to advertisement_detail
</commit_message>
<xml_diff>
--- a/docs.docx
+++ b/docs.docx
@@ -81,7 +81,7 @@
           <w:rPr>
             <w:rStyle w:val="Hyperlink"/>
           </w:rPr>
-          <w:t>https://github.com/Shoumik-Gandre/AdWeb</w:t>
+          <w:t>https://github.com/Shoumik-Gandre/adweb-project</w:t>
         </w:r>
       </w:hyperlink>
     </w:p>
@@ -734,45 +734,25 @@
       </w:pPr>
       <w:r>
         <w:rPr>
+          <w:noProof/>
           <w:sz w:val="24"/>
           <w:szCs w:val="24"/>
           <w:lang w:val="en-US"/>
         </w:rPr>
         <w:lastRenderedPageBreak/>
-        <w:t>The ER Diagram:</w:t>
-      </w:r>
-    </w:p>
-    <w:p>
-      <w:pPr>
-        <w:spacing w:after="0"/>
-        <w:rPr>
-          <w:sz w:val="24"/>
-          <w:szCs w:val="24"/>
-          <w:lang w:val="en-US"/>
-        </w:rPr>
-      </w:pPr>
-    </w:p>
-    <w:p>
-      <w:pPr>
-        <w:spacing w:after="0"/>
-        <w:rPr>
-          <w:sz w:val="24"/>
-          <w:szCs w:val="24"/>
-          <w:lang w:val="en-US"/>
-        </w:rPr>
-      </w:pPr>
-      <w:r>
-        <w:rPr>
-          <w:noProof/>
-          <w:sz w:val="24"/>
-          <w:szCs w:val="24"/>
-          <w:lang w:val="en-US"/>
-        </w:rPr>
         <w:drawing>
-          <wp:inline distT="0" distB="0" distL="0" distR="0" wp14:anchorId="2479F8CF" wp14:editId="5E710FF0">
-            <wp:extent cx="5731510" cy="4514850"/>
-            <wp:effectExtent l="0" t="0" r="2540" b="0"/>
-            <wp:docPr id="3" name="Picture 3"/>
+          <wp:anchor distT="0" distB="0" distL="114300" distR="114300" simplePos="0" relativeHeight="251658240" behindDoc="0" locked="0" layoutInCell="1" allowOverlap="1" wp14:anchorId="469D3020" wp14:editId="13746802">
+            <wp:simplePos x="0" y="0"/>
+            <wp:positionH relativeFrom="page">
+              <wp:posOffset>-94615</wp:posOffset>
+            </wp:positionH>
+            <wp:positionV relativeFrom="page">
+              <wp:posOffset>1120140</wp:posOffset>
+            </wp:positionV>
+            <wp:extent cx="7533005" cy="5671820"/>
+            <wp:effectExtent l="0" t="0" r="0" b="5080"/>
+            <wp:wrapTopAndBottom/>
+            <wp:docPr id="4" name="Picture 4"/>
             <wp:cNvGraphicFramePr>
               <a:graphicFrameLocks xmlns:a="http://schemas.openxmlformats.org/drawingml/2006/main" noChangeAspect="1"/>
             </wp:cNvGraphicFramePr>
@@ -780,10 +760,10 @@
               <a:graphicData uri="http://schemas.openxmlformats.org/drawingml/2006/picture">
                 <pic:pic xmlns:pic="http://schemas.openxmlformats.org/drawingml/2006/picture">
                   <pic:nvPicPr>
-                    <pic:cNvPr id="3" name="WhatsApp Image 2020-05-16 at 8.13.05 PM.jpeg"/>
+                    <pic:cNvPr id="4" name="Adweb ER (1).png"/>
                     <pic:cNvPicPr/>
                   </pic:nvPicPr>
-                  <pic:blipFill>
+                  <pic:blipFill rotWithShape="1">
                     <a:blip r:embed="rId7">
                       <a:extLst>
                         <a:ext uri="{28A0092B-C50C-407E-A947-70E740481C1C}">
@@ -791,25 +771,46 @@
                         </a:ext>
                       </a:extLst>
                     </a:blip>
-                    <a:stretch>
-                      <a:fillRect/>
-                    </a:stretch>
+                    <a:srcRect r="14381" b="8906"/>
+                    <a:stretch/>
                   </pic:blipFill>
-                  <pic:spPr>
+                  <pic:spPr bwMode="auto">
                     <a:xfrm>
                       <a:off x="0" y="0"/>
-                      <a:ext cx="5731510" cy="4514850"/>
+                      <a:ext cx="7533005" cy="5671820"/>
                     </a:xfrm>
                     <a:prstGeom prst="rect">
                       <a:avLst/>
                     </a:prstGeom>
+                    <a:ln>
+                      <a:noFill/>
+                    </a:ln>
+                    <a:extLst>
+                      <a:ext uri="{53640926-AAD7-44D8-BBD7-CCE9431645EC}">
+                        <a14:shadowObscured xmlns:a14="http://schemas.microsoft.com/office/drawing/2010/main"/>
+                      </a:ext>
+                    </a:extLst>
                   </pic:spPr>
                 </pic:pic>
               </a:graphicData>
             </a:graphic>
-          </wp:inline>
+            <wp14:sizeRelH relativeFrom="margin">
+              <wp14:pctWidth>0</wp14:pctWidth>
+            </wp14:sizeRelH>
+            <wp14:sizeRelV relativeFrom="margin">
+              <wp14:pctHeight>0</wp14:pctHeight>
+            </wp14:sizeRelV>
+          </wp:anchor>
         </w:drawing>
       </w:r>
+      <w:r>
+        <w:rPr>
+          <w:sz w:val="24"/>
+          <w:szCs w:val="24"/>
+          <w:lang w:val="en-US"/>
+        </w:rPr>
+        <w:t>The ER Diagram:</w:t>
+      </w:r>
     </w:p>
     <w:p>
       <w:pPr>
@@ -825,6 +826,37 @@
       <w:pPr>
         <w:spacing w:after="0"/>
         <w:rPr>
+          <w:noProof/>
+          <w:sz w:val="24"/>
+          <w:szCs w:val="24"/>
+          <w:lang w:val="en-US"/>
+        </w:rPr>
+      </w:pPr>
+    </w:p>
+    <w:p>
+      <w:pPr>
+        <w:spacing w:after="0"/>
+        <w:rPr>
+          <w:sz w:val="24"/>
+          <w:szCs w:val="24"/>
+          <w:lang w:val="en-US"/>
+        </w:rPr>
+      </w:pPr>
+    </w:p>
+    <w:p>
+      <w:pPr>
+        <w:spacing w:after="0"/>
+        <w:rPr>
+          <w:sz w:val="24"/>
+          <w:szCs w:val="24"/>
+          <w:lang w:val="en-US"/>
+        </w:rPr>
+      </w:pPr>
+    </w:p>
+    <w:p>
+      <w:pPr>
+        <w:spacing w:after="0"/>
+        <w:rPr>
           <w:sz w:val="24"/>
           <w:szCs w:val="24"/>
           <w:lang w:val="en-US"/>
@@ -962,39 +994,7 @@
           <w:szCs w:val="24"/>
           <w:lang w:val="en-US"/>
         </w:rPr>
-        <w:t xml:space="preserve"> Wants to show ads on his website, </w:t>
-      </w:r>
-      <w:r>
-        <w:rPr>
-          <w:sz w:val="24"/>
-          <w:szCs w:val="24"/>
-          <w:lang w:val="en-US"/>
-        </w:rPr>
-        <w:t>t</w:t>
-      </w:r>
-      <w:r>
-        <w:rPr>
-          <w:sz w:val="24"/>
-          <w:szCs w:val="24"/>
-          <w:lang w:val="en-US"/>
-        </w:rPr>
-        <w:t>he</w:t>
-      </w:r>
-      <w:r>
-        <w:rPr>
-          <w:sz w:val="24"/>
-          <w:szCs w:val="24"/>
-          <w:lang w:val="en-US"/>
-        </w:rPr>
-        <w:t>y</w:t>
-      </w:r>
-      <w:r>
-        <w:rPr>
-          <w:sz w:val="24"/>
-          <w:szCs w:val="24"/>
-          <w:lang w:val="en-US"/>
-        </w:rPr>
-        <w:t xml:space="preserve"> </w:t>
+        <w:t xml:space="preserve"> Wants to show ads on his website, they </w:t>
       </w:r>
       <w:proofErr w:type="gramStart"/>
       <w:r>
@@ -1207,6 +1207,7 @@
                 <w:szCs w:val="24"/>
                 <w:lang w:eastAsia="en-IN"/>
               </w:rPr>
+              <w:lastRenderedPageBreak/>
               <w:t>size name</w:t>
             </w:r>
           </w:p>
@@ -1608,6 +1609,32 @@
         </w:rPr>
         <w:t>They receive a json of the advertisement.</w:t>
       </w:r>
+      <w:r>
+        <w:rPr>
+          <w:sz w:val="24"/>
+          <w:szCs w:val="24"/>
+          <w:lang w:val="en-US"/>
+        </w:rPr>
+        <w:t xml:space="preserve"> An </w:t>
+      </w:r>
+      <w:proofErr w:type="spellStart"/>
+      <w:r>
+        <w:rPr>
+          <w:sz w:val="24"/>
+          <w:szCs w:val="24"/>
+          <w:lang w:val="en-US"/>
+        </w:rPr>
+        <w:t>AdvertisementLog</w:t>
+      </w:r>
+      <w:proofErr w:type="spellEnd"/>
+      <w:r>
+        <w:rPr>
+          <w:sz w:val="24"/>
+          <w:szCs w:val="24"/>
+          <w:lang w:val="en-US"/>
+        </w:rPr>
+        <w:t xml:space="preserve"> is made.</w:t>
+      </w:r>
     </w:p>
     <w:p>
       <w:pPr>
@@ -1624,26 +1651,7 @@
           <w:szCs w:val="24"/>
           <w:lang w:val="en-US"/>
         </w:rPr>
-        <w:lastRenderedPageBreak/>
-        <w:t xml:space="preserve">When the Audience click on an </w:t>
-      </w:r>
-      <w:proofErr w:type="gramStart"/>
-      <w:r>
-        <w:rPr>
-          <w:sz w:val="24"/>
-          <w:szCs w:val="24"/>
-          <w:lang w:val="en-US"/>
-        </w:rPr>
-        <w:t>advertisement</w:t>
-      </w:r>
-      <w:proofErr w:type="gramEnd"/>
-      <w:r>
-        <w:rPr>
-          <w:sz w:val="24"/>
-          <w:szCs w:val="24"/>
-          <w:lang w:val="en-US"/>
-        </w:rPr>
-        <w:t xml:space="preserve"> they are redirected to a </w:t>
+        <w:t xml:space="preserve">When the Audience click on an advertisement they are redirected to a </w:t>
       </w:r>
       <w:proofErr w:type="spellStart"/>
       <w:r>
@@ -1679,7 +1687,15 @@
           <w:szCs w:val="24"/>
           <w:lang w:val="en-US"/>
         </w:rPr>
-        <w:t xml:space="preserve"> website which registers the click and creates the </w:t>
+        <w:t xml:space="preserve"> website which registers the click and</w:t>
+      </w:r>
+      <w:r>
+        <w:rPr>
+          <w:sz w:val="24"/>
+          <w:szCs w:val="24"/>
+          <w:lang w:val="en-US"/>
+        </w:rPr>
+        <w:t xml:space="preserve"> sets the </w:t>
       </w:r>
       <w:proofErr w:type="spellStart"/>
       <w:r>
@@ -1688,9 +1704,71 @@
           <w:szCs w:val="24"/>
           <w:lang w:val="en-US"/>
         </w:rPr>
+        <w:t>is_adclient</w:t>
+      </w:r>
+      <w:proofErr w:type="spellEnd"/>
+      <w:r>
+        <w:rPr>
+          <w:sz w:val="24"/>
+          <w:szCs w:val="24"/>
+          <w:lang w:val="en-US"/>
+        </w:rPr>
+        <w:t xml:space="preserve"> field of </w:t>
+      </w:r>
+      <w:proofErr w:type="spellStart"/>
+      <w:r>
+        <w:rPr>
+          <w:sz w:val="24"/>
+          <w:szCs w:val="24"/>
+          <w:lang w:val="en-US"/>
+        </w:rPr>
         <w:t>AdvertisementLog</w:t>
       </w:r>
       <w:proofErr w:type="spellEnd"/>
+      <w:r>
+        <w:rPr>
+          <w:sz w:val="24"/>
+          <w:szCs w:val="24"/>
+          <w:lang w:val="en-US"/>
+        </w:rPr>
+        <w:t xml:space="preserve"> with that pk and </w:t>
+      </w:r>
+      <w:proofErr w:type="spellStart"/>
+      <w:r>
+        <w:rPr>
+          <w:sz w:val="24"/>
+          <w:szCs w:val="24"/>
+          <w:lang w:val="en-US"/>
+        </w:rPr>
+        <w:t>unique_key</w:t>
+      </w:r>
+      <w:proofErr w:type="spellEnd"/>
+      <w:r>
+        <w:rPr>
+          <w:sz w:val="24"/>
+          <w:szCs w:val="24"/>
+          <w:lang w:val="en-US"/>
+        </w:rPr>
+        <w:t xml:space="preserve"> to True and sets </w:t>
+      </w:r>
+      <w:proofErr w:type="spellStart"/>
+      <w:r>
+        <w:rPr>
+          <w:sz w:val="24"/>
+          <w:szCs w:val="24"/>
+          <w:lang w:val="en-US"/>
+        </w:rPr>
+        <w:t>unique_key</w:t>
+      </w:r>
+      <w:proofErr w:type="spellEnd"/>
+      <w:r>
+        <w:rPr>
+          <w:sz w:val="24"/>
+          <w:szCs w:val="24"/>
+          <w:lang w:val="en-US"/>
+        </w:rPr>
+        <w:t xml:space="preserve"> to ‘1’, making it unclickable again,</w:t>
+      </w:r>
       <w:r>
         <w:rPr>
           <w:sz w:val="24"/>
@@ -1823,8 +1901,8 @@
           <w:szCs w:val="24"/>
           <w:lang w:eastAsia="en-IN"/>
         </w:rPr>
-        <w:pict w14:anchorId="614B26B6">
-          <v:rect id="_x0000_i1035" style="width:0;height:0" o:hralign="center" o:hrstd="t" o:hr="t" fillcolor="#a0a0a0" stroked="f"/>
+        <w:pict w14:anchorId="10A6E6F6">
+          <v:rect id="_x0000_i1029" style="width:0;height:0" o:hralign="center" o:hrstd="t" o:hr="t" fillcolor="#a0a0a0" stroked="f"/>
         </w:pict>
       </w:r>
     </w:p>
@@ -1832,7 +1910,7 @@
       <w:pPr>
         <w:numPr>
           <w:ilvl w:val="0"/>
-          <w:numId w:val="6"/>
+          <w:numId w:val="8"/>
         </w:numPr>
         <w:shd w:val="clear" w:color="auto" w:fill="E9ECEF"/>
         <w:spacing w:before="100" w:beforeAutospacing="1" w:after="100" w:afterAutospacing="1" w:line="240" w:lineRule="auto"/>
@@ -1881,7 +1959,7 @@
       <w:pPr>
         <w:numPr>
           <w:ilvl w:val="0"/>
-          <w:numId w:val="6"/>
+          <w:numId w:val="8"/>
         </w:numPr>
         <w:shd w:val="clear" w:color="auto" w:fill="E9ECEF"/>
         <w:spacing w:before="100" w:beforeAutospacing="1" w:after="100" w:afterAutospacing="1" w:line="240" w:lineRule="auto"/>
@@ -1908,7 +1986,7 @@
       <w:pPr>
         <w:numPr>
           <w:ilvl w:val="0"/>
-          <w:numId w:val="6"/>
+          <w:numId w:val="8"/>
         </w:numPr>
         <w:shd w:val="clear" w:color="auto" w:fill="E9ECEF"/>
         <w:spacing w:before="100" w:beforeAutospacing="1" w:after="100" w:afterAutospacing="1" w:line="240" w:lineRule="auto"/>
@@ -1935,7 +2013,7 @@
       <w:pPr>
         <w:numPr>
           <w:ilvl w:val="0"/>
-          <w:numId w:val="6"/>
+          <w:numId w:val="8"/>
         </w:numPr>
         <w:shd w:val="clear" w:color="auto" w:fill="E9ECEF"/>
         <w:spacing w:before="100" w:beforeAutospacing="1" w:after="100" w:afterAutospacing="1" w:line="240" w:lineRule="auto"/>
@@ -2027,8 +2105,8 @@
           <w:szCs w:val="24"/>
           <w:lang w:eastAsia="en-IN"/>
         </w:rPr>
-        <w:pict w14:anchorId="1B190FFA">
-          <v:rect id="_x0000_i1036" style="width:0;height:0" o:hralign="center" o:hrstd="t" o:hr="t" fillcolor="#a0a0a0" stroked="f"/>
+        <w:pict w14:anchorId="6DF72EE0">
+          <v:rect id="_x0000_i1030" style="width:0;height:0" o:hralign="center" o:hrstd="t" o:hr="t" fillcolor="#a0a0a0" stroked="f"/>
         </w:pict>
       </w:r>
     </w:p>
@@ -2036,7 +2114,7 @@
       <w:pPr>
         <w:numPr>
           <w:ilvl w:val="0"/>
-          <w:numId w:val="7"/>
+          <w:numId w:val="9"/>
         </w:numPr>
         <w:shd w:val="clear" w:color="auto" w:fill="E9ECEF"/>
         <w:spacing w:before="100" w:beforeAutospacing="1" w:after="100" w:afterAutospacing="1" w:line="240" w:lineRule="auto"/>
@@ -2085,7 +2163,7 @@
       <w:pPr>
         <w:numPr>
           <w:ilvl w:val="0"/>
-          <w:numId w:val="7"/>
+          <w:numId w:val="9"/>
         </w:numPr>
         <w:shd w:val="clear" w:color="auto" w:fill="E9ECEF"/>
         <w:spacing w:before="100" w:beforeAutospacing="1" w:after="100" w:afterAutospacing="1" w:line="240" w:lineRule="auto"/>
@@ -2134,7 +2212,7 @@
       <w:pPr>
         <w:numPr>
           <w:ilvl w:val="0"/>
-          <w:numId w:val="7"/>
+          <w:numId w:val="9"/>
         </w:numPr>
         <w:shd w:val="clear" w:color="auto" w:fill="E9ECEF"/>
         <w:spacing w:before="100" w:beforeAutospacing="1" w:after="100" w:afterAutospacing="1" w:line="240" w:lineRule="auto"/>
@@ -2183,7 +2261,7 @@
       <w:pPr>
         <w:numPr>
           <w:ilvl w:val="0"/>
-          <w:numId w:val="7"/>
+          <w:numId w:val="9"/>
         </w:numPr>
         <w:shd w:val="clear" w:color="auto" w:fill="E9ECEF"/>
         <w:spacing w:before="100" w:beforeAutospacing="1" w:after="100" w:afterAutospacing="1" w:line="240" w:lineRule="auto"/>
@@ -2234,7 +2312,7 @@
       <w:pPr>
         <w:numPr>
           <w:ilvl w:val="0"/>
-          <w:numId w:val="7"/>
+          <w:numId w:val="9"/>
         </w:numPr>
         <w:shd w:val="clear" w:color="auto" w:fill="E9ECEF"/>
         <w:spacing w:before="100" w:beforeAutospacing="1" w:after="100" w:afterAutospacing="1" w:line="240" w:lineRule="auto"/>
@@ -2254,6 +2332,7 @@
           <w:szCs w:val="24"/>
           <w:lang w:eastAsia="en-IN"/>
         </w:rPr>
+        <w:lastRenderedPageBreak/>
         <w:t>To Receive Advertisements, copy your key and send a get request to</w:t>
       </w:r>
       <w:r>
@@ -2678,7 +2757,6 @@
           <w:szCs w:val="24"/>
           <w:lang w:eastAsia="en-IN"/>
         </w:rPr>
-        <w:lastRenderedPageBreak/>
         <w:t>for Example: try typing this in command prompt curl "http://&lt;Domain name of this site&gt;/</w:t>
       </w:r>
       <w:proofErr w:type="spellStart"/>
@@ -2872,6 +2950,29 @@
           <w:lang w:eastAsia="en-IN"/>
         </w:rPr>
         <w:t xml:space="preserve"> has the advertisement)</w:t>
+      </w:r>
+    </w:p>
+    <w:p>
+      <w:pPr>
+        <w:shd w:val="clear" w:color="auto" w:fill="E9ECEF"/>
+        <w:spacing w:after="100" w:afterAutospacing="1" w:line="240" w:lineRule="auto"/>
+        <w:rPr>
+          <w:rFonts w:ascii="Segoe UI" w:eastAsia="Times New Roman" w:hAnsi="Segoe UI" w:cs="Segoe UI"/>
+          <w:color w:val="333333"/>
+          <w:sz w:val="24"/>
+          <w:szCs w:val="24"/>
+          <w:lang w:eastAsia="en-IN"/>
+        </w:rPr>
+      </w:pPr>
+      <w:r>
+        <w:rPr>
+          <w:rFonts w:ascii="Segoe UI" w:eastAsia="Times New Roman" w:hAnsi="Segoe UI" w:cs="Segoe UI"/>
+          <w:color w:val="333333"/>
+          <w:sz w:val="24"/>
+          <w:szCs w:val="24"/>
+          <w:lang w:eastAsia="en-IN"/>
+        </w:rPr>
+        <w:t>Get Request:</w:t>
       </w:r>
     </w:p>
     <w:p>
@@ -3035,7 +3136,7 @@
           <w:szCs w:val="20"/>
           <w:lang w:eastAsia="en-IN"/>
         </w:rPr>
-        <w:t xml:space="preserve">            DOMAIN = '&lt;Domain name of this site&gt;</w:t>
+        <w:t xml:space="preserve">            DOMAIN = '&lt;Domain name of this site&gt;'</w:t>
       </w:r>
     </w:p>
     <w:p>
@@ -3076,7 +3177,7 @@
           <w:szCs w:val="20"/>
           <w:lang w:eastAsia="en-IN"/>
         </w:rPr>
-        <w:t xml:space="preserve">            SIZE = '&lt;size of the advertisement you want&gt;</w:t>
+        <w:t xml:space="preserve">            SIZE = '&lt;size of the advertisement you want&gt;'</w:t>
       </w:r>
     </w:p>
     <w:p>
@@ -3117,7 +3218,7 @@
           <w:szCs w:val="20"/>
           <w:lang w:eastAsia="en-IN"/>
         </w:rPr>
-        <w:t xml:space="preserve">            KEY = '&lt;Your Key&gt;</w:t>
+        <w:t xml:space="preserve">            KEY = '&lt;Your Key&gt;'</w:t>
       </w:r>
     </w:p>
     <w:p>
@@ -3293,8 +3394,8 @@
         <w:rPr>
           <w:rFonts w:ascii="Consolas" w:eastAsia="Times New Roman" w:hAnsi="Consolas" w:cs="Courier New"/>
           <w:color w:val="212529"/>
-          <w:sz w:val="21"/>
-          <w:szCs w:val="21"/>
+          <w:sz w:val="20"/>
+          <w:szCs w:val="20"/>
           <w:lang w:eastAsia="en-IN"/>
         </w:rPr>
       </w:pPr>
@@ -3357,13 +3458,1455 @@
     </w:p>
     <w:p>
       <w:pPr>
-        <w:spacing w:after="0"/>
-        <w:rPr>
-          <w:sz w:val="24"/>
-          <w:szCs w:val="24"/>
-          <w:lang w:val="en-US"/>
-        </w:rPr>
-      </w:pPr>
+        <w:shd w:val="clear" w:color="auto" w:fill="E9ECEF"/>
+        <w:tabs>
+          <w:tab w:val="left" w:pos="916"/>
+          <w:tab w:val="left" w:pos="1832"/>
+          <w:tab w:val="left" w:pos="2748"/>
+          <w:tab w:val="left" w:pos="3664"/>
+          <w:tab w:val="left" w:pos="4580"/>
+          <w:tab w:val="left" w:pos="5496"/>
+          <w:tab w:val="left" w:pos="6412"/>
+          <w:tab w:val="left" w:pos="7328"/>
+          <w:tab w:val="left" w:pos="8244"/>
+          <w:tab w:val="left" w:pos="9160"/>
+          <w:tab w:val="left" w:pos="10076"/>
+          <w:tab w:val="left" w:pos="10992"/>
+          <w:tab w:val="left" w:pos="11908"/>
+          <w:tab w:val="left" w:pos="12824"/>
+          <w:tab w:val="left" w:pos="13740"/>
+          <w:tab w:val="left" w:pos="14656"/>
+        </w:tabs>
+        <w:spacing w:after="0" w:line="240" w:lineRule="auto"/>
+        <w:rPr>
+          <w:rFonts w:ascii="Consolas" w:eastAsia="Times New Roman" w:hAnsi="Consolas" w:cs="Courier New"/>
+          <w:color w:val="212529"/>
+          <w:sz w:val="21"/>
+          <w:szCs w:val="21"/>
+          <w:lang w:eastAsia="en-IN"/>
+        </w:rPr>
+      </w:pPr>
+      <w:r>
+        <w:rPr>
+          <w:rFonts w:ascii="Consolas" w:eastAsia="Times New Roman" w:hAnsi="Consolas" w:cs="Courier New"/>
+          <w:color w:val="212529"/>
+          <w:sz w:val="20"/>
+          <w:szCs w:val="20"/>
+          <w:lang w:eastAsia="en-IN"/>
+        </w:rPr>
+        <w:t xml:space="preserve">        </w:t>
+      </w:r>
+    </w:p>
+    <w:p>
+      <w:pPr>
+        <w:shd w:val="clear" w:color="auto" w:fill="E9ECEF"/>
+        <w:tabs>
+          <w:tab w:val="left" w:pos="916"/>
+          <w:tab w:val="left" w:pos="1832"/>
+          <w:tab w:val="left" w:pos="2748"/>
+          <w:tab w:val="left" w:pos="3664"/>
+          <w:tab w:val="left" w:pos="4580"/>
+          <w:tab w:val="left" w:pos="5496"/>
+          <w:tab w:val="left" w:pos="6412"/>
+          <w:tab w:val="left" w:pos="7328"/>
+          <w:tab w:val="left" w:pos="8244"/>
+          <w:tab w:val="left" w:pos="9160"/>
+          <w:tab w:val="left" w:pos="10076"/>
+          <w:tab w:val="left" w:pos="10992"/>
+          <w:tab w:val="left" w:pos="11908"/>
+          <w:tab w:val="left" w:pos="12824"/>
+          <w:tab w:val="left" w:pos="13740"/>
+          <w:tab w:val="left" w:pos="14656"/>
+        </w:tabs>
+        <w:spacing w:after="0" w:line="240" w:lineRule="auto"/>
+        <w:rPr>
+          <w:rFonts w:ascii="Consolas" w:eastAsia="Times New Roman" w:hAnsi="Consolas" w:cs="Courier New"/>
+          <w:color w:val="212529"/>
+          <w:sz w:val="21"/>
+          <w:szCs w:val="21"/>
+          <w:lang w:eastAsia="en-IN"/>
+        </w:rPr>
+      </w:pPr>
+      <w:r>
+        <w:rPr>
+          <w:rFonts w:ascii="Consolas" w:eastAsia="Times New Roman" w:hAnsi="Consolas" w:cs="Courier New"/>
+          <w:color w:val="212529"/>
+          <w:sz w:val="21"/>
+          <w:szCs w:val="21"/>
+          <w:lang w:eastAsia="en-IN"/>
+        </w:rPr>
+        <w:t xml:space="preserve">    </w:t>
+      </w:r>
+    </w:p>
+    <w:p>
+      <w:pPr>
+        <w:shd w:val="clear" w:color="auto" w:fill="E9ECEF"/>
+        <w:spacing w:after="100" w:afterAutospacing="1" w:line="240" w:lineRule="auto"/>
+        <w:rPr>
+          <w:rFonts w:ascii="Segoe UI" w:eastAsia="Times New Roman" w:hAnsi="Segoe UI" w:cs="Segoe UI"/>
+          <w:color w:val="333333"/>
+          <w:sz w:val="24"/>
+          <w:szCs w:val="24"/>
+          <w:lang w:eastAsia="en-IN"/>
+        </w:rPr>
+      </w:pPr>
+      <w:r>
+        <w:rPr>
+          <w:rFonts w:ascii="Segoe UI" w:eastAsia="Times New Roman" w:hAnsi="Segoe UI" w:cs="Segoe UI"/>
+          <w:color w:val="333333"/>
+          <w:sz w:val="24"/>
+          <w:szCs w:val="24"/>
+          <w:lang w:eastAsia="en-IN"/>
+        </w:rPr>
+        <w:t>Post Request:</w:t>
+      </w:r>
+    </w:p>
+    <w:p>
+      <w:pPr>
+        <w:shd w:val="clear" w:color="auto" w:fill="E9ECEF"/>
+        <w:tabs>
+          <w:tab w:val="left" w:pos="916"/>
+          <w:tab w:val="left" w:pos="1832"/>
+          <w:tab w:val="left" w:pos="2748"/>
+          <w:tab w:val="left" w:pos="3664"/>
+          <w:tab w:val="left" w:pos="4580"/>
+          <w:tab w:val="left" w:pos="5496"/>
+          <w:tab w:val="left" w:pos="6412"/>
+          <w:tab w:val="left" w:pos="7328"/>
+          <w:tab w:val="left" w:pos="8244"/>
+          <w:tab w:val="left" w:pos="9160"/>
+          <w:tab w:val="left" w:pos="10076"/>
+          <w:tab w:val="left" w:pos="10992"/>
+          <w:tab w:val="left" w:pos="11908"/>
+          <w:tab w:val="left" w:pos="12824"/>
+          <w:tab w:val="left" w:pos="13740"/>
+          <w:tab w:val="left" w:pos="14656"/>
+        </w:tabs>
+        <w:spacing w:after="0" w:line="240" w:lineRule="auto"/>
+        <w:rPr>
+          <w:rFonts w:ascii="Consolas" w:eastAsia="Times New Roman" w:hAnsi="Consolas" w:cs="Courier New"/>
+          <w:color w:val="212529"/>
+          <w:sz w:val="20"/>
+          <w:szCs w:val="20"/>
+          <w:lang w:eastAsia="en-IN"/>
+        </w:rPr>
+      </w:pPr>
+      <w:r>
+        <w:rPr>
+          <w:rFonts w:ascii="Consolas" w:eastAsia="Times New Roman" w:hAnsi="Consolas" w:cs="Courier New"/>
+          <w:color w:val="212529"/>
+          <w:sz w:val="21"/>
+          <w:szCs w:val="21"/>
+          <w:lang w:eastAsia="en-IN"/>
+        </w:rPr>
+        <w:t xml:space="preserve">        </w:t>
+      </w:r>
+    </w:p>
+    <w:p>
+      <w:pPr>
+        <w:shd w:val="clear" w:color="auto" w:fill="E9ECEF"/>
+        <w:tabs>
+          <w:tab w:val="left" w:pos="916"/>
+          <w:tab w:val="left" w:pos="1832"/>
+          <w:tab w:val="left" w:pos="2748"/>
+          <w:tab w:val="left" w:pos="3664"/>
+          <w:tab w:val="left" w:pos="4580"/>
+          <w:tab w:val="left" w:pos="5496"/>
+          <w:tab w:val="left" w:pos="6412"/>
+          <w:tab w:val="left" w:pos="7328"/>
+          <w:tab w:val="left" w:pos="8244"/>
+          <w:tab w:val="left" w:pos="9160"/>
+          <w:tab w:val="left" w:pos="10076"/>
+          <w:tab w:val="left" w:pos="10992"/>
+          <w:tab w:val="left" w:pos="11908"/>
+          <w:tab w:val="left" w:pos="12824"/>
+          <w:tab w:val="left" w:pos="13740"/>
+          <w:tab w:val="left" w:pos="14656"/>
+        </w:tabs>
+        <w:spacing w:after="0" w:line="240" w:lineRule="auto"/>
+        <w:rPr>
+          <w:rFonts w:ascii="Consolas" w:eastAsia="Times New Roman" w:hAnsi="Consolas" w:cs="Courier New"/>
+          <w:color w:val="212529"/>
+          <w:sz w:val="20"/>
+          <w:szCs w:val="20"/>
+          <w:lang w:eastAsia="en-IN"/>
+        </w:rPr>
+      </w:pPr>
+      <w:r>
+        <w:rPr>
+          <w:rFonts w:ascii="Consolas" w:eastAsia="Times New Roman" w:hAnsi="Consolas" w:cs="Courier New"/>
+          <w:color w:val="212529"/>
+          <w:sz w:val="20"/>
+          <w:szCs w:val="20"/>
+          <w:lang w:eastAsia="en-IN"/>
+        </w:rPr>
+        <w:t xml:space="preserve">            import requests</w:t>
+      </w:r>
+    </w:p>
+    <w:p>
+      <w:pPr>
+        <w:shd w:val="clear" w:color="auto" w:fill="E9ECEF"/>
+        <w:tabs>
+          <w:tab w:val="left" w:pos="916"/>
+          <w:tab w:val="left" w:pos="1832"/>
+          <w:tab w:val="left" w:pos="2748"/>
+          <w:tab w:val="left" w:pos="3664"/>
+          <w:tab w:val="left" w:pos="4580"/>
+          <w:tab w:val="left" w:pos="5496"/>
+          <w:tab w:val="left" w:pos="6412"/>
+          <w:tab w:val="left" w:pos="7328"/>
+          <w:tab w:val="left" w:pos="8244"/>
+          <w:tab w:val="left" w:pos="9160"/>
+          <w:tab w:val="left" w:pos="10076"/>
+          <w:tab w:val="left" w:pos="10992"/>
+          <w:tab w:val="left" w:pos="11908"/>
+          <w:tab w:val="left" w:pos="12824"/>
+          <w:tab w:val="left" w:pos="13740"/>
+          <w:tab w:val="left" w:pos="14656"/>
+        </w:tabs>
+        <w:spacing w:after="0" w:line="240" w:lineRule="auto"/>
+        <w:rPr>
+          <w:rFonts w:ascii="Consolas" w:eastAsia="Times New Roman" w:hAnsi="Consolas" w:cs="Courier New"/>
+          <w:color w:val="212529"/>
+          <w:sz w:val="20"/>
+          <w:szCs w:val="20"/>
+          <w:lang w:eastAsia="en-IN"/>
+        </w:rPr>
+      </w:pPr>
+    </w:p>
+    <w:p>
+      <w:pPr>
+        <w:shd w:val="clear" w:color="auto" w:fill="E9ECEF"/>
+        <w:tabs>
+          <w:tab w:val="left" w:pos="916"/>
+          <w:tab w:val="left" w:pos="1832"/>
+          <w:tab w:val="left" w:pos="2748"/>
+          <w:tab w:val="left" w:pos="3664"/>
+          <w:tab w:val="left" w:pos="4580"/>
+          <w:tab w:val="left" w:pos="5496"/>
+          <w:tab w:val="left" w:pos="6412"/>
+          <w:tab w:val="left" w:pos="7328"/>
+          <w:tab w:val="left" w:pos="8244"/>
+          <w:tab w:val="left" w:pos="9160"/>
+          <w:tab w:val="left" w:pos="10076"/>
+          <w:tab w:val="left" w:pos="10992"/>
+          <w:tab w:val="left" w:pos="11908"/>
+          <w:tab w:val="left" w:pos="12824"/>
+          <w:tab w:val="left" w:pos="13740"/>
+          <w:tab w:val="left" w:pos="14656"/>
+        </w:tabs>
+        <w:spacing w:after="0" w:line="240" w:lineRule="auto"/>
+        <w:rPr>
+          <w:rFonts w:ascii="Consolas" w:eastAsia="Times New Roman" w:hAnsi="Consolas" w:cs="Courier New"/>
+          <w:color w:val="212529"/>
+          <w:sz w:val="20"/>
+          <w:szCs w:val="20"/>
+          <w:lang w:eastAsia="en-IN"/>
+        </w:rPr>
+      </w:pPr>
+      <w:r>
+        <w:rPr>
+          <w:rFonts w:ascii="Consolas" w:eastAsia="Times New Roman" w:hAnsi="Consolas" w:cs="Courier New"/>
+          <w:color w:val="212529"/>
+          <w:sz w:val="20"/>
+          <w:szCs w:val="20"/>
+          <w:lang w:eastAsia="en-IN"/>
+        </w:rPr>
+        <w:t xml:space="preserve">            DOMAIN = '&lt;Domain name of this site&gt;'</w:t>
+      </w:r>
+    </w:p>
+    <w:p>
+      <w:pPr>
+        <w:shd w:val="clear" w:color="auto" w:fill="E9ECEF"/>
+        <w:tabs>
+          <w:tab w:val="left" w:pos="916"/>
+          <w:tab w:val="left" w:pos="1832"/>
+          <w:tab w:val="left" w:pos="2748"/>
+          <w:tab w:val="left" w:pos="3664"/>
+          <w:tab w:val="left" w:pos="4580"/>
+          <w:tab w:val="left" w:pos="5496"/>
+          <w:tab w:val="left" w:pos="6412"/>
+          <w:tab w:val="left" w:pos="7328"/>
+          <w:tab w:val="left" w:pos="8244"/>
+          <w:tab w:val="left" w:pos="9160"/>
+          <w:tab w:val="left" w:pos="10076"/>
+          <w:tab w:val="left" w:pos="10992"/>
+          <w:tab w:val="left" w:pos="11908"/>
+          <w:tab w:val="left" w:pos="12824"/>
+          <w:tab w:val="left" w:pos="13740"/>
+          <w:tab w:val="left" w:pos="14656"/>
+        </w:tabs>
+        <w:spacing w:after="0" w:line="240" w:lineRule="auto"/>
+        <w:rPr>
+          <w:rFonts w:ascii="Consolas" w:eastAsia="Times New Roman" w:hAnsi="Consolas" w:cs="Courier New"/>
+          <w:color w:val="212529"/>
+          <w:sz w:val="20"/>
+          <w:szCs w:val="20"/>
+          <w:lang w:eastAsia="en-IN"/>
+        </w:rPr>
+      </w:pPr>
+      <w:r>
+        <w:rPr>
+          <w:rFonts w:ascii="Consolas" w:eastAsia="Times New Roman" w:hAnsi="Consolas" w:cs="Courier New"/>
+          <w:color w:val="212529"/>
+          <w:sz w:val="20"/>
+          <w:szCs w:val="20"/>
+          <w:lang w:eastAsia="en-IN"/>
+        </w:rPr>
+        <w:t xml:space="preserve">            SIZE = '&lt;size of the advertisement you want&gt;'</w:t>
+      </w:r>
+    </w:p>
+    <w:p>
+      <w:pPr>
+        <w:shd w:val="clear" w:color="auto" w:fill="E9ECEF"/>
+        <w:tabs>
+          <w:tab w:val="left" w:pos="916"/>
+          <w:tab w:val="left" w:pos="1832"/>
+          <w:tab w:val="left" w:pos="2748"/>
+          <w:tab w:val="left" w:pos="3664"/>
+          <w:tab w:val="left" w:pos="4580"/>
+          <w:tab w:val="left" w:pos="5496"/>
+          <w:tab w:val="left" w:pos="6412"/>
+          <w:tab w:val="left" w:pos="7328"/>
+          <w:tab w:val="left" w:pos="8244"/>
+          <w:tab w:val="left" w:pos="9160"/>
+          <w:tab w:val="left" w:pos="10076"/>
+          <w:tab w:val="left" w:pos="10992"/>
+          <w:tab w:val="left" w:pos="11908"/>
+          <w:tab w:val="left" w:pos="12824"/>
+          <w:tab w:val="left" w:pos="13740"/>
+          <w:tab w:val="left" w:pos="14656"/>
+        </w:tabs>
+        <w:spacing w:after="0" w:line="240" w:lineRule="auto"/>
+        <w:rPr>
+          <w:rFonts w:ascii="Consolas" w:eastAsia="Times New Roman" w:hAnsi="Consolas" w:cs="Courier New"/>
+          <w:color w:val="212529"/>
+          <w:sz w:val="20"/>
+          <w:szCs w:val="20"/>
+          <w:lang w:eastAsia="en-IN"/>
+        </w:rPr>
+      </w:pPr>
+      <w:r>
+        <w:rPr>
+          <w:rFonts w:ascii="Consolas" w:eastAsia="Times New Roman" w:hAnsi="Consolas" w:cs="Courier New"/>
+          <w:color w:val="212529"/>
+          <w:sz w:val="20"/>
+          <w:szCs w:val="20"/>
+          <w:lang w:eastAsia="en-IN"/>
+        </w:rPr>
+        <w:t xml:space="preserve">            KEY = '&lt;Your Key&gt;'</w:t>
+      </w:r>
+    </w:p>
+    <w:p>
+      <w:pPr>
+        <w:shd w:val="clear" w:color="auto" w:fill="E9ECEF"/>
+        <w:tabs>
+          <w:tab w:val="left" w:pos="916"/>
+          <w:tab w:val="left" w:pos="1832"/>
+          <w:tab w:val="left" w:pos="2748"/>
+          <w:tab w:val="left" w:pos="3664"/>
+          <w:tab w:val="left" w:pos="4580"/>
+          <w:tab w:val="left" w:pos="5496"/>
+          <w:tab w:val="left" w:pos="6412"/>
+          <w:tab w:val="left" w:pos="7328"/>
+          <w:tab w:val="left" w:pos="8244"/>
+          <w:tab w:val="left" w:pos="9160"/>
+          <w:tab w:val="left" w:pos="10076"/>
+          <w:tab w:val="left" w:pos="10992"/>
+          <w:tab w:val="left" w:pos="11908"/>
+          <w:tab w:val="left" w:pos="12824"/>
+          <w:tab w:val="left" w:pos="13740"/>
+          <w:tab w:val="left" w:pos="14656"/>
+        </w:tabs>
+        <w:spacing w:after="0" w:line="240" w:lineRule="auto"/>
+        <w:rPr>
+          <w:rFonts w:ascii="Consolas" w:eastAsia="Times New Roman" w:hAnsi="Consolas" w:cs="Courier New"/>
+          <w:color w:val="212529"/>
+          <w:sz w:val="20"/>
+          <w:szCs w:val="20"/>
+          <w:lang w:eastAsia="en-IN"/>
+        </w:rPr>
+      </w:pPr>
+    </w:p>
+    <w:p>
+      <w:pPr>
+        <w:shd w:val="clear" w:color="auto" w:fill="E9ECEF"/>
+        <w:tabs>
+          <w:tab w:val="left" w:pos="916"/>
+          <w:tab w:val="left" w:pos="1832"/>
+          <w:tab w:val="left" w:pos="2748"/>
+          <w:tab w:val="left" w:pos="3664"/>
+          <w:tab w:val="left" w:pos="4580"/>
+          <w:tab w:val="left" w:pos="5496"/>
+          <w:tab w:val="left" w:pos="6412"/>
+          <w:tab w:val="left" w:pos="7328"/>
+          <w:tab w:val="left" w:pos="8244"/>
+          <w:tab w:val="left" w:pos="9160"/>
+          <w:tab w:val="left" w:pos="10076"/>
+          <w:tab w:val="left" w:pos="10992"/>
+          <w:tab w:val="left" w:pos="11908"/>
+          <w:tab w:val="left" w:pos="12824"/>
+          <w:tab w:val="left" w:pos="13740"/>
+          <w:tab w:val="left" w:pos="14656"/>
+        </w:tabs>
+        <w:spacing w:after="0" w:line="240" w:lineRule="auto"/>
+        <w:rPr>
+          <w:rFonts w:ascii="Consolas" w:eastAsia="Times New Roman" w:hAnsi="Consolas" w:cs="Courier New"/>
+          <w:color w:val="212529"/>
+          <w:sz w:val="20"/>
+          <w:szCs w:val="20"/>
+          <w:lang w:eastAsia="en-IN"/>
+        </w:rPr>
+      </w:pPr>
+      <w:r>
+        <w:rPr>
+          <w:rFonts w:ascii="Consolas" w:eastAsia="Times New Roman" w:hAnsi="Consolas" w:cs="Courier New"/>
+          <w:color w:val="212529"/>
+          <w:sz w:val="20"/>
+          <w:szCs w:val="20"/>
+          <w:lang w:eastAsia="en-IN"/>
+        </w:rPr>
+        <w:t xml:space="preserve">            data = {</w:t>
+      </w:r>
+    </w:p>
+    <w:p>
+      <w:pPr>
+        <w:shd w:val="clear" w:color="auto" w:fill="E9ECEF"/>
+        <w:tabs>
+          <w:tab w:val="left" w:pos="916"/>
+          <w:tab w:val="left" w:pos="1832"/>
+          <w:tab w:val="left" w:pos="2748"/>
+          <w:tab w:val="left" w:pos="3664"/>
+          <w:tab w:val="left" w:pos="4580"/>
+          <w:tab w:val="left" w:pos="5496"/>
+          <w:tab w:val="left" w:pos="6412"/>
+          <w:tab w:val="left" w:pos="7328"/>
+          <w:tab w:val="left" w:pos="8244"/>
+          <w:tab w:val="left" w:pos="9160"/>
+          <w:tab w:val="left" w:pos="10076"/>
+          <w:tab w:val="left" w:pos="10992"/>
+          <w:tab w:val="left" w:pos="11908"/>
+          <w:tab w:val="left" w:pos="12824"/>
+          <w:tab w:val="left" w:pos="13740"/>
+          <w:tab w:val="left" w:pos="14656"/>
+        </w:tabs>
+        <w:spacing w:after="0" w:line="240" w:lineRule="auto"/>
+        <w:rPr>
+          <w:rFonts w:ascii="Consolas" w:eastAsia="Times New Roman" w:hAnsi="Consolas" w:cs="Courier New"/>
+          <w:color w:val="212529"/>
+          <w:sz w:val="20"/>
+          <w:szCs w:val="20"/>
+          <w:lang w:eastAsia="en-IN"/>
+        </w:rPr>
+      </w:pPr>
+      <w:r>
+        <w:rPr>
+          <w:rFonts w:ascii="Consolas" w:eastAsia="Times New Roman" w:hAnsi="Consolas" w:cs="Courier New"/>
+          <w:color w:val="212529"/>
+          <w:sz w:val="20"/>
+          <w:szCs w:val="20"/>
+          <w:lang w:eastAsia="en-IN"/>
+        </w:rPr>
+        <w:t xml:space="preserve">                'size': SIZE,</w:t>
+      </w:r>
+    </w:p>
+    <w:p>
+      <w:pPr>
+        <w:shd w:val="clear" w:color="auto" w:fill="E9ECEF"/>
+        <w:tabs>
+          <w:tab w:val="left" w:pos="916"/>
+          <w:tab w:val="left" w:pos="1832"/>
+          <w:tab w:val="left" w:pos="2748"/>
+          <w:tab w:val="left" w:pos="3664"/>
+          <w:tab w:val="left" w:pos="4580"/>
+          <w:tab w:val="left" w:pos="5496"/>
+          <w:tab w:val="left" w:pos="6412"/>
+          <w:tab w:val="left" w:pos="7328"/>
+          <w:tab w:val="left" w:pos="8244"/>
+          <w:tab w:val="left" w:pos="9160"/>
+          <w:tab w:val="left" w:pos="10076"/>
+          <w:tab w:val="left" w:pos="10992"/>
+          <w:tab w:val="left" w:pos="11908"/>
+          <w:tab w:val="left" w:pos="12824"/>
+          <w:tab w:val="left" w:pos="13740"/>
+          <w:tab w:val="left" w:pos="14656"/>
+        </w:tabs>
+        <w:spacing w:after="0" w:line="240" w:lineRule="auto"/>
+        <w:rPr>
+          <w:rFonts w:ascii="Consolas" w:eastAsia="Times New Roman" w:hAnsi="Consolas" w:cs="Courier New"/>
+          <w:color w:val="212529"/>
+          <w:sz w:val="20"/>
+          <w:szCs w:val="20"/>
+          <w:lang w:eastAsia="en-IN"/>
+        </w:rPr>
+      </w:pPr>
+      <w:r>
+        <w:rPr>
+          <w:rFonts w:ascii="Consolas" w:eastAsia="Times New Roman" w:hAnsi="Consolas" w:cs="Courier New"/>
+          <w:color w:val="212529"/>
+          <w:sz w:val="20"/>
+          <w:szCs w:val="20"/>
+          <w:lang w:eastAsia="en-IN"/>
+        </w:rPr>
+        <w:t xml:space="preserve">                'key': KEY</w:t>
+      </w:r>
+    </w:p>
+    <w:p>
+      <w:pPr>
+        <w:shd w:val="clear" w:color="auto" w:fill="E9ECEF"/>
+        <w:tabs>
+          <w:tab w:val="left" w:pos="916"/>
+          <w:tab w:val="left" w:pos="1832"/>
+          <w:tab w:val="left" w:pos="2748"/>
+          <w:tab w:val="left" w:pos="3664"/>
+          <w:tab w:val="left" w:pos="4580"/>
+          <w:tab w:val="left" w:pos="5496"/>
+          <w:tab w:val="left" w:pos="6412"/>
+          <w:tab w:val="left" w:pos="7328"/>
+          <w:tab w:val="left" w:pos="8244"/>
+          <w:tab w:val="left" w:pos="9160"/>
+          <w:tab w:val="left" w:pos="10076"/>
+          <w:tab w:val="left" w:pos="10992"/>
+          <w:tab w:val="left" w:pos="11908"/>
+          <w:tab w:val="left" w:pos="12824"/>
+          <w:tab w:val="left" w:pos="13740"/>
+          <w:tab w:val="left" w:pos="14656"/>
+        </w:tabs>
+        <w:spacing w:after="0" w:line="240" w:lineRule="auto"/>
+        <w:rPr>
+          <w:rFonts w:ascii="Consolas" w:eastAsia="Times New Roman" w:hAnsi="Consolas" w:cs="Courier New"/>
+          <w:color w:val="212529"/>
+          <w:sz w:val="20"/>
+          <w:szCs w:val="20"/>
+          <w:lang w:eastAsia="en-IN"/>
+        </w:rPr>
+      </w:pPr>
+      <w:r>
+        <w:rPr>
+          <w:rFonts w:ascii="Consolas" w:eastAsia="Times New Roman" w:hAnsi="Consolas" w:cs="Courier New"/>
+          <w:color w:val="212529"/>
+          <w:sz w:val="20"/>
+          <w:szCs w:val="20"/>
+          <w:lang w:eastAsia="en-IN"/>
+        </w:rPr>
+        <w:t xml:space="preserve">            }</w:t>
+      </w:r>
+    </w:p>
+    <w:p>
+      <w:pPr>
+        <w:shd w:val="clear" w:color="auto" w:fill="E9ECEF"/>
+        <w:tabs>
+          <w:tab w:val="left" w:pos="916"/>
+          <w:tab w:val="left" w:pos="1832"/>
+          <w:tab w:val="left" w:pos="2748"/>
+          <w:tab w:val="left" w:pos="3664"/>
+          <w:tab w:val="left" w:pos="4580"/>
+          <w:tab w:val="left" w:pos="5496"/>
+          <w:tab w:val="left" w:pos="6412"/>
+          <w:tab w:val="left" w:pos="7328"/>
+          <w:tab w:val="left" w:pos="8244"/>
+          <w:tab w:val="left" w:pos="9160"/>
+          <w:tab w:val="left" w:pos="10076"/>
+          <w:tab w:val="left" w:pos="10992"/>
+          <w:tab w:val="left" w:pos="11908"/>
+          <w:tab w:val="left" w:pos="12824"/>
+          <w:tab w:val="left" w:pos="13740"/>
+          <w:tab w:val="left" w:pos="14656"/>
+        </w:tabs>
+        <w:spacing w:after="0" w:line="240" w:lineRule="auto"/>
+        <w:rPr>
+          <w:rFonts w:ascii="Consolas" w:eastAsia="Times New Roman" w:hAnsi="Consolas" w:cs="Courier New"/>
+          <w:color w:val="212529"/>
+          <w:sz w:val="20"/>
+          <w:szCs w:val="20"/>
+          <w:lang w:eastAsia="en-IN"/>
+        </w:rPr>
+      </w:pPr>
+    </w:p>
+    <w:p>
+      <w:pPr>
+        <w:shd w:val="clear" w:color="auto" w:fill="E9ECEF"/>
+        <w:tabs>
+          <w:tab w:val="left" w:pos="916"/>
+          <w:tab w:val="left" w:pos="1832"/>
+          <w:tab w:val="left" w:pos="2748"/>
+          <w:tab w:val="left" w:pos="3664"/>
+          <w:tab w:val="left" w:pos="4580"/>
+          <w:tab w:val="left" w:pos="5496"/>
+          <w:tab w:val="left" w:pos="6412"/>
+          <w:tab w:val="left" w:pos="7328"/>
+          <w:tab w:val="left" w:pos="8244"/>
+          <w:tab w:val="left" w:pos="9160"/>
+          <w:tab w:val="left" w:pos="10076"/>
+          <w:tab w:val="left" w:pos="10992"/>
+          <w:tab w:val="left" w:pos="11908"/>
+          <w:tab w:val="left" w:pos="12824"/>
+          <w:tab w:val="left" w:pos="13740"/>
+          <w:tab w:val="left" w:pos="14656"/>
+        </w:tabs>
+        <w:spacing w:after="0" w:line="240" w:lineRule="auto"/>
+        <w:rPr>
+          <w:rFonts w:ascii="Consolas" w:eastAsia="Times New Roman" w:hAnsi="Consolas" w:cs="Courier New"/>
+          <w:color w:val="212529"/>
+          <w:sz w:val="20"/>
+          <w:szCs w:val="20"/>
+          <w:lang w:eastAsia="en-IN"/>
+        </w:rPr>
+      </w:pPr>
+      <w:r>
+        <w:rPr>
+          <w:rFonts w:ascii="Consolas" w:eastAsia="Times New Roman" w:hAnsi="Consolas" w:cs="Courier New"/>
+          <w:color w:val="212529"/>
+          <w:sz w:val="20"/>
+          <w:szCs w:val="20"/>
+          <w:lang w:eastAsia="en-IN"/>
+        </w:rPr>
+        <w:t xml:space="preserve">            r = </w:t>
+      </w:r>
+      <w:proofErr w:type="spellStart"/>
+      <w:r>
+        <w:rPr>
+          <w:rFonts w:ascii="Consolas" w:eastAsia="Times New Roman" w:hAnsi="Consolas" w:cs="Courier New"/>
+          <w:color w:val="212529"/>
+          <w:sz w:val="20"/>
+          <w:szCs w:val="20"/>
+          <w:lang w:eastAsia="en-IN"/>
+        </w:rPr>
+        <w:t>requests.post</w:t>
+      </w:r>
+      <w:proofErr w:type="spellEnd"/>
+      <w:r>
+        <w:rPr>
+          <w:rFonts w:ascii="Consolas" w:eastAsia="Times New Roman" w:hAnsi="Consolas" w:cs="Courier New"/>
+          <w:color w:val="212529"/>
+          <w:sz w:val="20"/>
+          <w:szCs w:val="20"/>
+          <w:lang w:eastAsia="en-IN"/>
+        </w:rPr>
+        <w:t>(</w:t>
+      </w:r>
+      <w:proofErr w:type="spellStart"/>
+      <w:r>
+        <w:rPr>
+          <w:rFonts w:ascii="Consolas" w:eastAsia="Times New Roman" w:hAnsi="Consolas" w:cs="Courier New"/>
+          <w:color w:val="212529"/>
+          <w:sz w:val="20"/>
+          <w:szCs w:val="20"/>
+          <w:lang w:eastAsia="en-IN"/>
+        </w:rPr>
+        <w:t>f"http</w:t>
+      </w:r>
+      <w:proofErr w:type="spellEnd"/>
+      <w:r>
+        <w:rPr>
+          <w:rFonts w:ascii="Consolas" w:eastAsia="Times New Roman" w:hAnsi="Consolas" w:cs="Courier New"/>
+          <w:color w:val="212529"/>
+          <w:sz w:val="20"/>
+          <w:szCs w:val="20"/>
+          <w:lang w:eastAsia="en-IN"/>
+        </w:rPr>
+        <w:t>://{DOMAIN}/</w:t>
+      </w:r>
+      <w:proofErr w:type="spellStart"/>
+      <w:r>
+        <w:rPr>
+          <w:rFonts w:ascii="Consolas" w:eastAsia="Times New Roman" w:hAnsi="Consolas" w:cs="Courier New"/>
+          <w:color w:val="212529"/>
+          <w:sz w:val="20"/>
+          <w:szCs w:val="20"/>
+          <w:lang w:eastAsia="en-IN"/>
+        </w:rPr>
+        <w:t>api</w:t>
+      </w:r>
+      <w:proofErr w:type="spellEnd"/>
+      <w:r>
+        <w:rPr>
+          <w:rFonts w:ascii="Consolas" w:eastAsia="Times New Roman" w:hAnsi="Consolas" w:cs="Courier New"/>
+          <w:color w:val="212529"/>
+          <w:sz w:val="20"/>
+          <w:szCs w:val="20"/>
+          <w:lang w:eastAsia="en-IN"/>
+        </w:rPr>
+        <w:t>/", data=data)</w:t>
+      </w:r>
+    </w:p>
+    <w:p>
+      <w:pPr>
+        <w:shd w:val="clear" w:color="auto" w:fill="E9ECEF"/>
+        <w:tabs>
+          <w:tab w:val="left" w:pos="916"/>
+          <w:tab w:val="left" w:pos="1832"/>
+          <w:tab w:val="left" w:pos="2748"/>
+          <w:tab w:val="left" w:pos="3664"/>
+          <w:tab w:val="left" w:pos="4580"/>
+          <w:tab w:val="left" w:pos="5496"/>
+          <w:tab w:val="left" w:pos="6412"/>
+          <w:tab w:val="left" w:pos="7328"/>
+          <w:tab w:val="left" w:pos="8244"/>
+          <w:tab w:val="left" w:pos="9160"/>
+          <w:tab w:val="left" w:pos="10076"/>
+          <w:tab w:val="left" w:pos="10992"/>
+          <w:tab w:val="left" w:pos="11908"/>
+          <w:tab w:val="left" w:pos="12824"/>
+          <w:tab w:val="left" w:pos="13740"/>
+          <w:tab w:val="left" w:pos="14656"/>
+        </w:tabs>
+        <w:spacing w:after="0" w:line="240" w:lineRule="auto"/>
+        <w:rPr>
+          <w:rFonts w:ascii="Consolas" w:eastAsia="Times New Roman" w:hAnsi="Consolas" w:cs="Courier New"/>
+          <w:color w:val="212529"/>
+          <w:sz w:val="20"/>
+          <w:szCs w:val="20"/>
+          <w:lang w:eastAsia="en-IN"/>
+        </w:rPr>
+      </w:pPr>
+      <w:r>
+        <w:rPr>
+          <w:rFonts w:ascii="Consolas" w:eastAsia="Times New Roman" w:hAnsi="Consolas" w:cs="Courier New"/>
+          <w:color w:val="212529"/>
+          <w:sz w:val="20"/>
+          <w:szCs w:val="20"/>
+          <w:lang w:eastAsia="en-IN"/>
+        </w:rPr>
+        <w:t xml:space="preserve">            advertisement = </w:t>
+      </w:r>
+      <w:proofErr w:type="spellStart"/>
+      <w:proofErr w:type="gramStart"/>
+      <w:r>
+        <w:rPr>
+          <w:rFonts w:ascii="Consolas" w:eastAsia="Times New Roman" w:hAnsi="Consolas" w:cs="Courier New"/>
+          <w:color w:val="212529"/>
+          <w:sz w:val="20"/>
+          <w:szCs w:val="20"/>
+          <w:lang w:eastAsia="en-IN"/>
+        </w:rPr>
+        <w:t>r.json</w:t>
+      </w:r>
+      <w:proofErr w:type="spellEnd"/>
+      <w:proofErr w:type="gramEnd"/>
+      <w:r>
+        <w:rPr>
+          <w:rFonts w:ascii="Consolas" w:eastAsia="Times New Roman" w:hAnsi="Consolas" w:cs="Courier New"/>
+          <w:color w:val="212529"/>
+          <w:sz w:val="20"/>
+          <w:szCs w:val="20"/>
+          <w:lang w:eastAsia="en-IN"/>
+        </w:rPr>
+        <w:t>()</w:t>
+      </w:r>
+    </w:p>
+    <w:p>
+      <w:pPr>
+        <w:shd w:val="clear" w:color="auto" w:fill="E9ECEF"/>
+        <w:tabs>
+          <w:tab w:val="left" w:pos="916"/>
+          <w:tab w:val="left" w:pos="1832"/>
+          <w:tab w:val="left" w:pos="2748"/>
+          <w:tab w:val="left" w:pos="3664"/>
+          <w:tab w:val="left" w:pos="4580"/>
+          <w:tab w:val="left" w:pos="5496"/>
+          <w:tab w:val="left" w:pos="6412"/>
+          <w:tab w:val="left" w:pos="7328"/>
+          <w:tab w:val="left" w:pos="8244"/>
+          <w:tab w:val="left" w:pos="9160"/>
+          <w:tab w:val="left" w:pos="10076"/>
+          <w:tab w:val="left" w:pos="10992"/>
+          <w:tab w:val="left" w:pos="11908"/>
+          <w:tab w:val="left" w:pos="12824"/>
+          <w:tab w:val="left" w:pos="13740"/>
+          <w:tab w:val="left" w:pos="14656"/>
+        </w:tabs>
+        <w:spacing w:after="0" w:line="240" w:lineRule="auto"/>
+        <w:rPr>
+          <w:rFonts w:ascii="Consolas" w:eastAsia="Times New Roman" w:hAnsi="Consolas" w:cs="Courier New"/>
+          <w:color w:val="212529"/>
+          <w:sz w:val="21"/>
+          <w:szCs w:val="21"/>
+          <w:lang w:eastAsia="en-IN"/>
+        </w:rPr>
+      </w:pPr>
+      <w:r>
+        <w:rPr>
+          <w:rFonts w:ascii="Consolas" w:eastAsia="Times New Roman" w:hAnsi="Consolas" w:cs="Courier New"/>
+          <w:color w:val="212529"/>
+          <w:sz w:val="20"/>
+          <w:szCs w:val="20"/>
+          <w:lang w:eastAsia="en-IN"/>
+        </w:rPr>
+        <w:t xml:space="preserve">        </w:t>
+      </w:r>
+    </w:p>
+    <w:p>
+      <w:pPr>
+        <w:shd w:val="clear" w:color="auto" w:fill="E9ECEF"/>
+        <w:tabs>
+          <w:tab w:val="left" w:pos="916"/>
+          <w:tab w:val="left" w:pos="1832"/>
+          <w:tab w:val="left" w:pos="2748"/>
+          <w:tab w:val="left" w:pos="3664"/>
+          <w:tab w:val="left" w:pos="4580"/>
+          <w:tab w:val="left" w:pos="5496"/>
+          <w:tab w:val="left" w:pos="6412"/>
+          <w:tab w:val="left" w:pos="7328"/>
+          <w:tab w:val="left" w:pos="8244"/>
+          <w:tab w:val="left" w:pos="9160"/>
+          <w:tab w:val="left" w:pos="10076"/>
+          <w:tab w:val="left" w:pos="10992"/>
+          <w:tab w:val="left" w:pos="11908"/>
+          <w:tab w:val="left" w:pos="12824"/>
+          <w:tab w:val="left" w:pos="13740"/>
+          <w:tab w:val="left" w:pos="14656"/>
+        </w:tabs>
+        <w:spacing w:after="0" w:line="240" w:lineRule="auto"/>
+        <w:rPr>
+          <w:rFonts w:ascii="Consolas" w:eastAsia="Times New Roman" w:hAnsi="Consolas" w:cs="Courier New"/>
+          <w:color w:val="212529"/>
+          <w:sz w:val="21"/>
+          <w:szCs w:val="21"/>
+          <w:lang w:eastAsia="en-IN"/>
+        </w:rPr>
+      </w:pPr>
+      <w:r>
+        <w:rPr>
+          <w:rFonts w:ascii="Consolas" w:eastAsia="Times New Roman" w:hAnsi="Consolas" w:cs="Courier New"/>
+          <w:color w:val="212529"/>
+          <w:sz w:val="21"/>
+          <w:szCs w:val="21"/>
+          <w:lang w:eastAsia="en-IN"/>
+        </w:rPr>
+        <w:t xml:space="preserve">    </w:t>
+      </w:r>
+    </w:p>
+    <w:p>
+      <w:r>
+        <w:lastRenderedPageBreak/>
+        <w:t>Screen Shots of UI:</w:t>
+      </w:r>
+    </w:p>
+    <w:p>
+      <w:r>
+        <w:rPr>
+          <w:noProof/>
+        </w:rPr>
+        <w:drawing>
+          <wp:inline distT="0" distB="0" distL="0" distR="0" wp14:anchorId="369EE524" wp14:editId="21566215">
+            <wp:extent cx="5722620" cy="2689860"/>
+            <wp:effectExtent l="0" t="0" r="0" b="0"/>
+            <wp:docPr id="5" name="Picture 5"/>
+            <wp:cNvGraphicFramePr>
+              <a:graphicFrameLocks xmlns:a="http://schemas.openxmlformats.org/drawingml/2006/main" noChangeAspect="1"/>
+            </wp:cNvGraphicFramePr>
+            <a:graphic xmlns:a="http://schemas.openxmlformats.org/drawingml/2006/main">
+              <a:graphicData uri="http://schemas.openxmlformats.org/drawingml/2006/picture">
+                <pic:pic xmlns:pic="http://schemas.openxmlformats.org/drawingml/2006/picture">
+                  <pic:nvPicPr>
+                    <pic:cNvPr id="0" name="Picture 9"/>
+                    <pic:cNvPicPr>
+                      <a:picLocks noChangeAspect="1" noChangeArrowheads="1"/>
+                    </pic:cNvPicPr>
+                  </pic:nvPicPr>
+                  <pic:blipFill>
+                    <a:blip r:embed="rId8" cstate="print">
+                      <a:extLst>
+                        <a:ext uri="{28A0092B-C50C-407E-A947-70E740481C1C}">
+                          <a14:useLocalDpi xmlns:a14="http://schemas.microsoft.com/office/drawing/2010/main" val="0"/>
+                        </a:ext>
+                      </a:extLst>
+                    </a:blip>
+                    <a:srcRect/>
+                    <a:stretch>
+                      <a:fillRect/>
+                    </a:stretch>
+                  </pic:blipFill>
+                  <pic:spPr bwMode="auto">
+                    <a:xfrm>
+                      <a:off x="0" y="0"/>
+                      <a:ext cx="5722620" cy="2689860"/>
+                    </a:xfrm>
+                    <a:prstGeom prst="rect">
+                      <a:avLst/>
+                    </a:prstGeom>
+                    <a:noFill/>
+                    <a:ln>
+                      <a:noFill/>
+                    </a:ln>
+                  </pic:spPr>
+                </pic:pic>
+              </a:graphicData>
+            </a:graphic>
+          </wp:inline>
+        </w:drawing>
+      </w:r>
+    </w:p>
+    <w:p>
+      <w:r>
+        <w:rPr>
+          <w:noProof/>
+        </w:rPr>
+        <w:drawing>
+          <wp:inline distT="0" distB="0" distL="0" distR="0" wp14:anchorId="68948AF1" wp14:editId="2209AB6D">
+            <wp:extent cx="5722620" cy="2689860"/>
+            <wp:effectExtent l="0" t="0" r="0" b="0"/>
+            <wp:docPr id="7" name="Picture 7"/>
+            <wp:cNvGraphicFramePr>
+              <a:graphicFrameLocks xmlns:a="http://schemas.openxmlformats.org/drawingml/2006/main" noChangeAspect="1"/>
+            </wp:cNvGraphicFramePr>
+            <a:graphic xmlns:a="http://schemas.openxmlformats.org/drawingml/2006/main">
+              <a:graphicData uri="http://schemas.openxmlformats.org/drawingml/2006/picture">
+                <pic:pic xmlns:pic="http://schemas.openxmlformats.org/drawingml/2006/picture">
+                  <pic:nvPicPr>
+                    <pic:cNvPr id="0" name="Picture 11"/>
+                    <pic:cNvPicPr>
+                      <a:picLocks noChangeAspect="1" noChangeArrowheads="1"/>
+                    </pic:cNvPicPr>
+                  </pic:nvPicPr>
+                  <pic:blipFill>
+                    <a:blip r:embed="rId9" cstate="print">
+                      <a:extLst>
+                        <a:ext uri="{28A0092B-C50C-407E-A947-70E740481C1C}">
+                          <a14:useLocalDpi xmlns:a14="http://schemas.microsoft.com/office/drawing/2010/main" val="0"/>
+                        </a:ext>
+                      </a:extLst>
+                    </a:blip>
+                    <a:srcRect/>
+                    <a:stretch>
+                      <a:fillRect/>
+                    </a:stretch>
+                  </pic:blipFill>
+                  <pic:spPr bwMode="auto">
+                    <a:xfrm>
+                      <a:off x="0" y="0"/>
+                      <a:ext cx="5722620" cy="2689860"/>
+                    </a:xfrm>
+                    <a:prstGeom prst="rect">
+                      <a:avLst/>
+                    </a:prstGeom>
+                    <a:noFill/>
+                    <a:ln>
+                      <a:noFill/>
+                    </a:ln>
+                  </pic:spPr>
+                </pic:pic>
+              </a:graphicData>
+            </a:graphic>
+          </wp:inline>
+        </w:drawing>
+      </w:r>
+    </w:p>
+    <w:p>
+      <w:r>
+        <w:rPr>
+          <w:noProof/>
+        </w:rPr>
+        <w:drawing>
+          <wp:inline distT="0" distB="0" distL="0" distR="0" wp14:anchorId="1262DE6F" wp14:editId="5EA93723">
+            <wp:extent cx="5722620" cy="2689860"/>
+            <wp:effectExtent l="0" t="0" r="0" b="0"/>
+            <wp:docPr id="8" name="Picture 8"/>
+            <wp:cNvGraphicFramePr>
+              <a:graphicFrameLocks xmlns:a="http://schemas.openxmlformats.org/drawingml/2006/main" noChangeAspect="1"/>
+            </wp:cNvGraphicFramePr>
+            <a:graphic xmlns:a="http://schemas.openxmlformats.org/drawingml/2006/main">
+              <a:graphicData uri="http://schemas.openxmlformats.org/drawingml/2006/picture">
+                <pic:pic xmlns:pic="http://schemas.openxmlformats.org/drawingml/2006/picture">
+                  <pic:nvPicPr>
+                    <pic:cNvPr id="0" name="Picture 12"/>
+                    <pic:cNvPicPr>
+                      <a:picLocks noChangeAspect="1" noChangeArrowheads="1"/>
+                    </pic:cNvPicPr>
+                  </pic:nvPicPr>
+                  <pic:blipFill>
+                    <a:blip r:embed="rId10" cstate="print">
+                      <a:extLst>
+                        <a:ext uri="{28A0092B-C50C-407E-A947-70E740481C1C}">
+                          <a14:useLocalDpi xmlns:a14="http://schemas.microsoft.com/office/drawing/2010/main" val="0"/>
+                        </a:ext>
+                      </a:extLst>
+                    </a:blip>
+                    <a:srcRect/>
+                    <a:stretch>
+                      <a:fillRect/>
+                    </a:stretch>
+                  </pic:blipFill>
+                  <pic:spPr bwMode="auto">
+                    <a:xfrm>
+                      <a:off x="0" y="0"/>
+                      <a:ext cx="5722620" cy="2689860"/>
+                    </a:xfrm>
+                    <a:prstGeom prst="rect">
+                      <a:avLst/>
+                    </a:prstGeom>
+                    <a:noFill/>
+                    <a:ln>
+                      <a:noFill/>
+                    </a:ln>
+                  </pic:spPr>
+                </pic:pic>
+              </a:graphicData>
+            </a:graphic>
+          </wp:inline>
+        </w:drawing>
+      </w:r>
+    </w:p>
+    <w:p>
+      <w:r>
+        <w:rPr>
+          <w:noProof/>
+        </w:rPr>
+        <w:lastRenderedPageBreak/>
+        <w:drawing>
+          <wp:inline distT="0" distB="0" distL="0" distR="0" wp14:anchorId="10D77D93" wp14:editId="16F3C8A1">
+            <wp:extent cx="5722620" cy="2506980"/>
+            <wp:effectExtent l="0" t="0" r="0" b="7620"/>
+            <wp:docPr id="9" name="Picture 9"/>
+            <wp:cNvGraphicFramePr>
+              <a:graphicFrameLocks xmlns:a="http://schemas.openxmlformats.org/drawingml/2006/main" noChangeAspect="1"/>
+            </wp:cNvGraphicFramePr>
+            <a:graphic xmlns:a="http://schemas.openxmlformats.org/drawingml/2006/main">
+              <a:graphicData uri="http://schemas.openxmlformats.org/drawingml/2006/picture">
+                <pic:pic xmlns:pic="http://schemas.openxmlformats.org/drawingml/2006/picture">
+                  <pic:nvPicPr>
+                    <pic:cNvPr id="0" name="Picture 13"/>
+                    <pic:cNvPicPr>
+                      <a:picLocks noChangeAspect="1" noChangeArrowheads="1"/>
+                    </pic:cNvPicPr>
+                  </pic:nvPicPr>
+                  <pic:blipFill>
+                    <a:blip r:embed="rId11" cstate="print">
+                      <a:extLst>
+                        <a:ext uri="{28A0092B-C50C-407E-A947-70E740481C1C}">
+                          <a14:useLocalDpi xmlns:a14="http://schemas.microsoft.com/office/drawing/2010/main" val="0"/>
+                        </a:ext>
+                      </a:extLst>
+                    </a:blip>
+                    <a:srcRect/>
+                    <a:stretch>
+                      <a:fillRect/>
+                    </a:stretch>
+                  </pic:blipFill>
+                  <pic:spPr bwMode="auto">
+                    <a:xfrm>
+                      <a:off x="0" y="0"/>
+                      <a:ext cx="5722620" cy="2506980"/>
+                    </a:xfrm>
+                    <a:prstGeom prst="rect">
+                      <a:avLst/>
+                    </a:prstGeom>
+                    <a:noFill/>
+                    <a:ln>
+                      <a:noFill/>
+                    </a:ln>
+                  </pic:spPr>
+                </pic:pic>
+              </a:graphicData>
+            </a:graphic>
+          </wp:inline>
+        </w:drawing>
+      </w:r>
+    </w:p>
+    <w:p>
+      <w:r>
+        <w:rPr>
+          <w:noProof/>
+        </w:rPr>
+        <w:drawing>
+          <wp:inline distT="0" distB="0" distL="0" distR="0" wp14:anchorId="0E42F740" wp14:editId="642D74A6">
+            <wp:extent cx="5730240" cy="2842260"/>
+            <wp:effectExtent l="0" t="0" r="3810" b="0"/>
+            <wp:docPr id="10" name="Picture 10"/>
+            <wp:cNvGraphicFramePr>
+              <a:graphicFrameLocks xmlns:a="http://schemas.openxmlformats.org/drawingml/2006/main" noChangeAspect="1"/>
+            </wp:cNvGraphicFramePr>
+            <a:graphic xmlns:a="http://schemas.openxmlformats.org/drawingml/2006/main">
+              <a:graphicData uri="http://schemas.openxmlformats.org/drawingml/2006/picture">
+                <pic:pic xmlns:pic="http://schemas.openxmlformats.org/drawingml/2006/picture">
+                  <pic:nvPicPr>
+                    <pic:cNvPr id="0" name="Picture 14"/>
+                    <pic:cNvPicPr>
+                      <a:picLocks noChangeAspect="1" noChangeArrowheads="1"/>
+                    </pic:cNvPicPr>
+                  </pic:nvPicPr>
+                  <pic:blipFill>
+                    <a:blip r:embed="rId12" cstate="print">
+                      <a:extLst>
+                        <a:ext uri="{28A0092B-C50C-407E-A947-70E740481C1C}">
+                          <a14:useLocalDpi xmlns:a14="http://schemas.microsoft.com/office/drawing/2010/main" val="0"/>
+                        </a:ext>
+                      </a:extLst>
+                    </a:blip>
+                    <a:srcRect/>
+                    <a:stretch>
+                      <a:fillRect/>
+                    </a:stretch>
+                  </pic:blipFill>
+                  <pic:spPr bwMode="auto">
+                    <a:xfrm>
+                      <a:off x="0" y="0"/>
+                      <a:ext cx="5730240" cy="2842260"/>
+                    </a:xfrm>
+                    <a:prstGeom prst="rect">
+                      <a:avLst/>
+                    </a:prstGeom>
+                    <a:noFill/>
+                    <a:ln>
+                      <a:noFill/>
+                    </a:ln>
+                  </pic:spPr>
+                </pic:pic>
+              </a:graphicData>
+            </a:graphic>
+          </wp:inline>
+        </w:drawing>
+      </w:r>
+    </w:p>
+    <w:p>
+      <w:r>
+        <w:rPr>
+          <w:noProof/>
+        </w:rPr>
+        <w:drawing>
+          <wp:inline distT="0" distB="0" distL="0" distR="0" wp14:anchorId="7FC59A8B" wp14:editId="43E3402E">
+            <wp:extent cx="5722620" cy="2506980"/>
+            <wp:effectExtent l="0" t="0" r="0" b="7620"/>
+            <wp:docPr id="11" name="Picture 11"/>
+            <wp:cNvGraphicFramePr>
+              <a:graphicFrameLocks xmlns:a="http://schemas.openxmlformats.org/drawingml/2006/main" noChangeAspect="1"/>
+            </wp:cNvGraphicFramePr>
+            <a:graphic xmlns:a="http://schemas.openxmlformats.org/drawingml/2006/main">
+              <a:graphicData uri="http://schemas.openxmlformats.org/drawingml/2006/picture">
+                <pic:pic xmlns:pic="http://schemas.openxmlformats.org/drawingml/2006/picture">
+                  <pic:nvPicPr>
+                    <pic:cNvPr id="0" name="Picture 15"/>
+                    <pic:cNvPicPr>
+                      <a:picLocks noChangeAspect="1" noChangeArrowheads="1"/>
+                    </pic:cNvPicPr>
+                  </pic:nvPicPr>
+                  <pic:blipFill>
+                    <a:blip r:embed="rId13" cstate="print">
+                      <a:extLst>
+                        <a:ext uri="{28A0092B-C50C-407E-A947-70E740481C1C}">
+                          <a14:useLocalDpi xmlns:a14="http://schemas.microsoft.com/office/drawing/2010/main" val="0"/>
+                        </a:ext>
+                      </a:extLst>
+                    </a:blip>
+                    <a:srcRect/>
+                    <a:stretch>
+                      <a:fillRect/>
+                    </a:stretch>
+                  </pic:blipFill>
+                  <pic:spPr bwMode="auto">
+                    <a:xfrm>
+                      <a:off x="0" y="0"/>
+                      <a:ext cx="5722620" cy="2506980"/>
+                    </a:xfrm>
+                    <a:prstGeom prst="rect">
+                      <a:avLst/>
+                    </a:prstGeom>
+                    <a:noFill/>
+                    <a:ln>
+                      <a:noFill/>
+                    </a:ln>
+                  </pic:spPr>
+                </pic:pic>
+              </a:graphicData>
+            </a:graphic>
+          </wp:inline>
+        </w:drawing>
+      </w:r>
+    </w:p>
+    <w:p>
+      <w:r>
+        <w:rPr>
+          <w:noProof/>
+        </w:rPr>
+        <w:lastRenderedPageBreak/>
+        <w:drawing>
+          <wp:inline distT="0" distB="0" distL="0" distR="0" wp14:anchorId="5389742A" wp14:editId="3986658C">
+            <wp:extent cx="5730240" cy="2918460"/>
+            <wp:effectExtent l="0" t="0" r="3810" b="0"/>
+            <wp:docPr id="12" name="Picture 12"/>
+            <wp:cNvGraphicFramePr>
+              <a:graphicFrameLocks xmlns:a="http://schemas.openxmlformats.org/drawingml/2006/main" noChangeAspect="1"/>
+            </wp:cNvGraphicFramePr>
+            <a:graphic xmlns:a="http://schemas.openxmlformats.org/drawingml/2006/main">
+              <a:graphicData uri="http://schemas.openxmlformats.org/drawingml/2006/picture">
+                <pic:pic xmlns:pic="http://schemas.openxmlformats.org/drawingml/2006/picture">
+                  <pic:nvPicPr>
+                    <pic:cNvPr id="0" name="Picture 16"/>
+                    <pic:cNvPicPr>
+                      <a:picLocks noChangeAspect="1" noChangeArrowheads="1"/>
+                    </pic:cNvPicPr>
+                  </pic:nvPicPr>
+                  <pic:blipFill>
+                    <a:blip r:embed="rId14" cstate="print">
+                      <a:extLst>
+                        <a:ext uri="{28A0092B-C50C-407E-A947-70E740481C1C}">
+                          <a14:useLocalDpi xmlns:a14="http://schemas.microsoft.com/office/drawing/2010/main" val="0"/>
+                        </a:ext>
+                      </a:extLst>
+                    </a:blip>
+                    <a:srcRect/>
+                    <a:stretch>
+                      <a:fillRect/>
+                    </a:stretch>
+                  </pic:blipFill>
+                  <pic:spPr bwMode="auto">
+                    <a:xfrm>
+                      <a:off x="0" y="0"/>
+                      <a:ext cx="5730240" cy="2918460"/>
+                    </a:xfrm>
+                    <a:prstGeom prst="rect">
+                      <a:avLst/>
+                    </a:prstGeom>
+                    <a:noFill/>
+                    <a:ln>
+                      <a:noFill/>
+                    </a:ln>
+                  </pic:spPr>
+                </pic:pic>
+              </a:graphicData>
+            </a:graphic>
+          </wp:inline>
+        </w:drawing>
+      </w:r>
+    </w:p>
+    <w:p>
+      <w:r>
+        <w:rPr>
+          <w:noProof/>
+        </w:rPr>
+        <w:drawing>
+          <wp:inline distT="0" distB="0" distL="0" distR="0" wp14:anchorId="419C5727" wp14:editId="7BA62907">
+            <wp:extent cx="5730240" cy="2887980"/>
+            <wp:effectExtent l="0" t="0" r="3810" b="7620"/>
+            <wp:docPr id="13" name="Picture 13"/>
+            <wp:cNvGraphicFramePr>
+              <a:graphicFrameLocks xmlns:a="http://schemas.openxmlformats.org/drawingml/2006/main" noChangeAspect="1"/>
+            </wp:cNvGraphicFramePr>
+            <a:graphic xmlns:a="http://schemas.openxmlformats.org/drawingml/2006/main">
+              <a:graphicData uri="http://schemas.openxmlformats.org/drawingml/2006/picture">
+                <pic:pic xmlns:pic="http://schemas.openxmlformats.org/drawingml/2006/picture">
+                  <pic:nvPicPr>
+                    <pic:cNvPr id="0" name="Picture 17"/>
+                    <pic:cNvPicPr>
+                      <a:picLocks noChangeAspect="1" noChangeArrowheads="1"/>
+                    </pic:cNvPicPr>
+                  </pic:nvPicPr>
+                  <pic:blipFill>
+                    <a:blip r:embed="rId15" cstate="print">
+                      <a:extLst>
+                        <a:ext uri="{28A0092B-C50C-407E-A947-70E740481C1C}">
+                          <a14:useLocalDpi xmlns:a14="http://schemas.microsoft.com/office/drawing/2010/main" val="0"/>
+                        </a:ext>
+                      </a:extLst>
+                    </a:blip>
+                    <a:srcRect/>
+                    <a:stretch>
+                      <a:fillRect/>
+                    </a:stretch>
+                  </pic:blipFill>
+                  <pic:spPr bwMode="auto">
+                    <a:xfrm>
+                      <a:off x="0" y="0"/>
+                      <a:ext cx="5730240" cy="2887980"/>
+                    </a:xfrm>
+                    <a:prstGeom prst="rect">
+                      <a:avLst/>
+                    </a:prstGeom>
+                    <a:noFill/>
+                    <a:ln>
+                      <a:noFill/>
+                    </a:ln>
+                  </pic:spPr>
+                </pic:pic>
+              </a:graphicData>
+            </a:graphic>
+          </wp:inline>
+        </w:drawing>
+      </w:r>
+    </w:p>
+    <w:p>
+      <w:r>
+        <w:rPr>
+          <w:noProof/>
+        </w:rPr>
+        <w:lastRenderedPageBreak/>
+        <w:drawing>
+          <wp:inline distT="0" distB="0" distL="0" distR="0" wp14:anchorId="1C5371FF" wp14:editId="75C1E346">
+            <wp:extent cx="5730240" cy="3025140"/>
+            <wp:effectExtent l="0" t="0" r="3810" b="0"/>
+            <wp:docPr id="14" name="Picture 14"/>
+            <wp:cNvGraphicFramePr>
+              <a:graphicFrameLocks xmlns:a="http://schemas.openxmlformats.org/drawingml/2006/main" noChangeAspect="1"/>
+            </wp:cNvGraphicFramePr>
+            <a:graphic xmlns:a="http://schemas.openxmlformats.org/drawingml/2006/main">
+              <a:graphicData uri="http://schemas.openxmlformats.org/drawingml/2006/picture">
+                <pic:pic xmlns:pic="http://schemas.openxmlformats.org/drawingml/2006/picture">
+                  <pic:nvPicPr>
+                    <pic:cNvPr id="0" name="Picture 18"/>
+                    <pic:cNvPicPr>
+                      <a:picLocks noChangeAspect="1" noChangeArrowheads="1"/>
+                    </pic:cNvPicPr>
+                  </pic:nvPicPr>
+                  <pic:blipFill>
+                    <a:blip r:embed="rId16" cstate="print">
+                      <a:extLst>
+                        <a:ext uri="{28A0092B-C50C-407E-A947-70E740481C1C}">
+                          <a14:useLocalDpi xmlns:a14="http://schemas.microsoft.com/office/drawing/2010/main" val="0"/>
+                        </a:ext>
+                      </a:extLst>
+                    </a:blip>
+                    <a:srcRect/>
+                    <a:stretch>
+                      <a:fillRect/>
+                    </a:stretch>
+                  </pic:blipFill>
+                  <pic:spPr bwMode="auto">
+                    <a:xfrm>
+                      <a:off x="0" y="0"/>
+                      <a:ext cx="5730240" cy="3025140"/>
+                    </a:xfrm>
+                    <a:prstGeom prst="rect">
+                      <a:avLst/>
+                    </a:prstGeom>
+                    <a:noFill/>
+                    <a:ln>
+                      <a:noFill/>
+                    </a:ln>
+                  </pic:spPr>
+                </pic:pic>
+              </a:graphicData>
+            </a:graphic>
+          </wp:inline>
+        </w:drawing>
+      </w:r>
+    </w:p>
+    <w:p>
+      <w:r>
+        <w:rPr>
+          <w:noProof/>
+        </w:rPr>
+        <w:drawing>
+          <wp:inline distT="0" distB="0" distL="0" distR="0" wp14:anchorId="7CB5044C" wp14:editId="5B83762A">
+            <wp:extent cx="5731510" cy="3360420"/>
+            <wp:effectExtent l="0" t="0" r="2540" b="0"/>
+            <wp:docPr id="16" name="Picture 16"/>
+            <wp:cNvGraphicFramePr>
+              <a:graphicFrameLocks xmlns:a="http://schemas.openxmlformats.org/drawingml/2006/main" noChangeAspect="1"/>
+            </wp:cNvGraphicFramePr>
+            <a:graphic xmlns:a="http://schemas.openxmlformats.org/drawingml/2006/main">
+              <a:graphicData uri="http://schemas.openxmlformats.org/drawingml/2006/picture">
+                <pic:pic xmlns:pic="http://schemas.openxmlformats.org/drawingml/2006/picture">
+                  <pic:nvPicPr>
+                    <pic:cNvPr id="1" name=""/>
+                    <pic:cNvPicPr/>
+                  </pic:nvPicPr>
+                  <pic:blipFill>
+                    <a:blip r:embed="rId17"/>
+                    <a:stretch>
+                      <a:fillRect/>
+                    </a:stretch>
+                  </pic:blipFill>
+                  <pic:spPr>
+                    <a:xfrm>
+                      <a:off x="0" y="0"/>
+                      <a:ext cx="5731510" cy="3360420"/>
+                    </a:xfrm>
+                    <a:prstGeom prst="rect">
+                      <a:avLst/>
+                    </a:prstGeom>
+                  </pic:spPr>
+                </pic:pic>
+              </a:graphicData>
+            </a:graphic>
+          </wp:inline>
+        </w:drawing>
+      </w:r>
+    </w:p>
+    <w:p>
+      <w:r>
+        <w:rPr>
+          <w:noProof/>
+        </w:rPr>
+        <w:lastRenderedPageBreak/>
+        <w:drawing>
+          <wp:inline distT="0" distB="0" distL="0" distR="0" wp14:anchorId="71C69061" wp14:editId="7CB63B2F">
+            <wp:extent cx="5731510" cy="3360420"/>
+            <wp:effectExtent l="0" t="0" r="2540" b="0"/>
+            <wp:docPr id="17" name="Picture 17"/>
+            <wp:cNvGraphicFramePr>
+              <a:graphicFrameLocks xmlns:a="http://schemas.openxmlformats.org/drawingml/2006/main" noChangeAspect="1"/>
+            </wp:cNvGraphicFramePr>
+            <a:graphic xmlns:a="http://schemas.openxmlformats.org/drawingml/2006/main">
+              <a:graphicData uri="http://schemas.openxmlformats.org/drawingml/2006/picture">
+                <pic:pic xmlns:pic="http://schemas.openxmlformats.org/drawingml/2006/picture">
+                  <pic:nvPicPr>
+                    <pic:cNvPr id="1" name=""/>
+                    <pic:cNvPicPr/>
+                  </pic:nvPicPr>
+                  <pic:blipFill>
+                    <a:blip r:embed="rId18"/>
+                    <a:stretch>
+                      <a:fillRect/>
+                    </a:stretch>
+                  </pic:blipFill>
+                  <pic:spPr>
+                    <a:xfrm>
+                      <a:off x="0" y="0"/>
+                      <a:ext cx="5731510" cy="3360420"/>
+                    </a:xfrm>
+                    <a:prstGeom prst="rect">
+                      <a:avLst/>
+                    </a:prstGeom>
+                  </pic:spPr>
+                </pic:pic>
+              </a:graphicData>
+            </a:graphic>
+          </wp:inline>
+        </w:drawing>
+      </w:r>
+    </w:p>
+    <w:p>
+      <w:r>
+        <w:rPr>
+          <w:noProof/>
+        </w:rPr>
+        <w:drawing>
+          <wp:inline distT="0" distB="0" distL="0" distR="0" wp14:anchorId="582E7B68" wp14:editId="2D3F44B1">
+            <wp:extent cx="5731510" cy="3360420"/>
+            <wp:effectExtent l="0" t="0" r="2540" b="0"/>
+            <wp:docPr id="18" name="Picture 18"/>
+            <wp:cNvGraphicFramePr>
+              <a:graphicFrameLocks xmlns:a="http://schemas.openxmlformats.org/drawingml/2006/main" noChangeAspect="1"/>
+            </wp:cNvGraphicFramePr>
+            <a:graphic xmlns:a="http://schemas.openxmlformats.org/drawingml/2006/main">
+              <a:graphicData uri="http://schemas.openxmlformats.org/drawingml/2006/picture">
+                <pic:pic xmlns:pic="http://schemas.openxmlformats.org/drawingml/2006/picture">
+                  <pic:nvPicPr>
+                    <pic:cNvPr id="1" name=""/>
+                    <pic:cNvPicPr/>
+                  </pic:nvPicPr>
+                  <pic:blipFill>
+                    <a:blip r:embed="rId19"/>
+                    <a:stretch>
+                      <a:fillRect/>
+                    </a:stretch>
+                  </pic:blipFill>
+                  <pic:spPr>
+                    <a:xfrm>
+                      <a:off x="0" y="0"/>
+                      <a:ext cx="5731510" cy="3360420"/>
+                    </a:xfrm>
+                    <a:prstGeom prst="rect">
+                      <a:avLst/>
+                    </a:prstGeom>
+                  </pic:spPr>
+                </pic:pic>
+              </a:graphicData>
+            </a:graphic>
+          </wp:inline>
+        </w:drawing>
+      </w:r>
     </w:p>
     <w:sectPr>
       <w:type w:val="continuous"/>
@@ -3379,6 +4922,119 @@
 <file path=word/numbering.xml><?xml version="1.0" encoding="utf-8"?>
 <w:numbering xmlns:wpc="http://schemas.microsoft.com/office/word/2010/wordprocessingCanvas" xmlns:cx="http://schemas.microsoft.com/office/drawing/2014/chartex" xmlns:cx1="http://schemas.microsoft.com/office/drawing/2015/9/8/chartex" xmlns:cx2="http://schemas.microsoft.com/office/drawing/2015/10/21/chartex" xmlns:cx3="http://schemas.microsoft.com/office/drawing/2016/5/9/chartex" xmlns:cx4="http://schemas.microsoft.com/office/drawing/2016/5/10/chartex" xmlns:cx5="http://schemas.microsoft.com/office/drawing/2016/5/11/chartex" xmlns:cx6="http://schemas.microsoft.com/office/drawing/2016/5/12/chartex" xmlns:cx7="http://schemas.microsoft.com/office/drawing/2016/5/13/chartex" xmlns:cx8="http://schemas.microsoft.com/office/drawing/2016/5/14/chartex" xmlns:mc="http://schemas.openxmlformats.org/markup-compatibility/2006" xmlns:aink="http://schemas.microsoft.com/office/drawing/2016/ink" xmlns:am3d="http://schemas.microsoft.com/office/drawing/2017/model3d" xmlns:o="urn:schemas-microsoft-com:office:office" xmlns:r="http://schemas.openxmlformats.org/officeDocument/2006/relationships" xmlns:m="http://schemas.openxmlformats.org/officeDocument/2006/math" xmlns:v="urn:schemas-microsoft-com:vml" xmlns:wp14="http://schemas.microsoft.com/office/word/2010/wordprocessingDrawing" xmlns:wp="http://schemas.openxmlformats.org/drawingml/2006/wordprocessingDrawing" xmlns:w10="urn:schemas-microsoft-com:office:word" xmlns:w="http://schemas.openxmlformats.org/wordprocessingml/2006/main" xmlns:w14="http://schemas.microsoft.com/office/word/2010/wordml" xmlns:w15="http://schemas.microsoft.com/office/word/2012/wordml" xmlns:w16cex="http://schemas.microsoft.com/office/word/2018/wordml/cex" xmlns:w16cid="http://schemas.microsoft.com/office/word/2016/wordml/cid" xmlns:w16="http://schemas.microsoft.com/office/word/2018/wordml" xmlns:w16se="http://schemas.microsoft.com/office/word/2015/wordml/symex" xmlns:wpg="http://schemas.microsoft.com/office/word/2010/wordprocessingGroup" xmlns:wpi="http://schemas.microsoft.com/office/word/2010/wordprocessingInk" xmlns:wne="http://schemas.microsoft.com/office/word/2006/wordml" xmlns:wps="http://schemas.microsoft.com/office/word/2010/wordprocessingShape" mc:Ignorable="w14 w15 w16se w16cid w16 w16cex wp14">
   <w:abstractNum w:abstractNumId="0" w15:restartNumberingAfterBreak="0">
+    <w:nsid w:val="2F0B059F"/>
+    <w:multiLevelType w:val="multilevel"/>
+    <w:tmpl w:val="AD10C068"/>
+    <w:lvl w:ilvl="0">
+      <w:start w:val="1"/>
+      <w:numFmt w:val="decimal"/>
+      <w:lvlText w:val="%1."/>
+      <w:lvlJc w:val="left"/>
+      <w:pPr>
+        <w:tabs>
+          <w:tab w:val="num" w:pos="720"/>
+        </w:tabs>
+        <w:ind w:left="720" w:hanging="360"/>
+      </w:pPr>
+    </w:lvl>
+    <w:lvl w:ilvl="1" w:tentative="1">
+      <w:start w:val="1"/>
+      <w:numFmt w:val="decimal"/>
+      <w:lvlText w:val="%2."/>
+      <w:lvlJc w:val="left"/>
+      <w:pPr>
+        <w:tabs>
+          <w:tab w:val="num" w:pos="1440"/>
+        </w:tabs>
+        <w:ind w:left="1440" w:hanging="360"/>
+      </w:pPr>
+    </w:lvl>
+    <w:lvl w:ilvl="2" w:tentative="1">
+      <w:start w:val="1"/>
+      <w:numFmt w:val="decimal"/>
+      <w:lvlText w:val="%3."/>
+      <w:lvlJc w:val="left"/>
+      <w:pPr>
+        <w:tabs>
+          <w:tab w:val="num" w:pos="2160"/>
+        </w:tabs>
+        <w:ind w:left="2160" w:hanging="360"/>
+      </w:pPr>
+    </w:lvl>
+    <w:lvl w:ilvl="3" w:tentative="1">
+      <w:start w:val="1"/>
+      <w:numFmt w:val="decimal"/>
+      <w:lvlText w:val="%4."/>
+      <w:lvlJc w:val="left"/>
+      <w:pPr>
+        <w:tabs>
+          <w:tab w:val="num" w:pos="2880"/>
+        </w:tabs>
+        <w:ind w:left="2880" w:hanging="360"/>
+      </w:pPr>
+    </w:lvl>
+    <w:lvl w:ilvl="4" w:tentative="1">
+      <w:start w:val="1"/>
+      <w:numFmt w:val="decimal"/>
+      <w:lvlText w:val="%5."/>
+      <w:lvlJc w:val="left"/>
+      <w:pPr>
+        <w:tabs>
+          <w:tab w:val="num" w:pos="3600"/>
+        </w:tabs>
+        <w:ind w:left="3600" w:hanging="360"/>
+      </w:pPr>
+    </w:lvl>
+    <w:lvl w:ilvl="5" w:tentative="1">
+      <w:start w:val="1"/>
+      <w:numFmt w:val="decimal"/>
+      <w:lvlText w:val="%6."/>
+      <w:lvlJc w:val="left"/>
+      <w:pPr>
+        <w:tabs>
+          <w:tab w:val="num" w:pos="4320"/>
+        </w:tabs>
+        <w:ind w:left="4320" w:hanging="360"/>
+      </w:pPr>
+    </w:lvl>
+    <w:lvl w:ilvl="6" w:tentative="1">
+      <w:start w:val="1"/>
+      <w:numFmt w:val="decimal"/>
+      <w:lvlText w:val="%7."/>
+      <w:lvlJc w:val="left"/>
+      <w:pPr>
+        <w:tabs>
+          <w:tab w:val="num" w:pos="5040"/>
+        </w:tabs>
+        <w:ind w:left="5040" w:hanging="360"/>
+      </w:pPr>
+    </w:lvl>
+    <w:lvl w:ilvl="7" w:tentative="1">
+      <w:start w:val="1"/>
+      <w:numFmt w:val="decimal"/>
+      <w:lvlText w:val="%8."/>
+      <w:lvlJc w:val="left"/>
+      <w:pPr>
+        <w:tabs>
+          <w:tab w:val="num" w:pos="5760"/>
+        </w:tabs>
+        <w:ind w:left="5760" w:hanging="360"/>
+      </w:pPr>
+    </w:lvl>
+    <w:lvl w:ilvl="8" w:tentative="1">
+      <w:start w:val="1"/>
+      <w:numFmt w:val="decimal"/>
+      <w:lvlText w:val="%9."/>
+      <w:lvlJc w:val="left"/>
+      <w:pPr>
+        <w:tabs>
+          <w:tab w:val="num" w:pos="6480"/>
+        </w:tabs>
+        <w:ind w:left="6480" w:hanging="360"/>
+      </w:pPr>
+    </w:lvl>
+  </w:abstractNum>
+  <w:abstractNum w:abstractNumId="1" w15:restartNumberingAfterBreak="0">
     <w:nsid w:val="2FEC2EA7"/>
     <w:multiLevelType w:val="hybridMultilevel"/>
     <w:tmpl w:val="D85E1752"/>
@@ -3491,7 +5147,7 @@
       </w:rPr>
     </w:lvl>
   </w:abstractNum>
-  <w:abstractNum w:abstractNumId="1" w15:restartNumberingAfterBreak="0">
+  <w:abstractNum w:abstractNumId="2" w15:restartNumberingAfterBreak="0">
     <w:nsid w:val="38780930"/>
     <w:multiLevelType w:val="multilevel"/>
     <w:tmpl w:val="578062CC"/>
@@ -3604,7 +5260,7 @@
       </w:pPr>
     </w:lvl>
   </w:abstractNum>
-  <w:abstractNum w:abstractNumId="2" w15:restartNumberingAfterBreak="0">
+  <w:abstractNum w:abstractNumId="3" w15:restartNumberingAfterBreak="0">
     <w:nsid w:val="568865C1"/>
     <w:multiLevelType w:val="hybridMultilevel"/>
     <w:tmpl w:val="ED7063D6"/>
@@ -3693,7 +5349,7 @@
       </w:pPr>
     </w:lvl>
   </w:abstractNum>
-  <w:abstractNum w:abstractNumId="3" w15:restartNumberingAfterBreak="0">
+  <w:abstractNum w:abstractNumId="4" w15:restartNumberingAfterBreak="0">
     <w:nsid w:val="5BD12486"/>
     <w:multiLevelType w:val="hybridMultilevel"/>
     <w:tmpl w:val="D88CF266"/>
@@ -3779,7 +5435,7 @@
       </w:pPr>
     </w:lvl>
   </w:abstractNum>
-  <w:abstractNum w:abstractNumId="4" w15:restartNumberingAfterBreak="0">
+  <w:abstractNum w:abstractNumId="5" w15:restartNumberingAfterBreak="0">
     <w:nsid w:val="5CD35CAE"/>
     <w:multiLevelType w:val="multilevel"/>
     <w:tmpl w:val="8EA4CD30"/>
@@ -3892,7 +5548,120 @@
       </w:pPr>
     </w:lvl>
   </w:abstractNum>
-  <w:abstractNum w:abstractNumId="5" w15:restartNumberingAfterBreak="0">
+  <w:abstractNum w:abstractNumId="6" w15:restartNumberingAfterBreak="0">
+    <w:nsid w:val="5ED72DA8"/>
+    <w:multiLevelType w:val="multilevel"/>
+    <w:tmpl w:val="7F76700E"/>
+    <w:lvl w:ilvl="0">
+      <w:start w:val="1"/>
+      <w:numFmt w:val="decimal"/>
+      <w:lvlText w:val="%1."/>
+      <w:lvlJc w:val="left"/>
+      <w:pPr>
+        <w:tabs>
+          <w:tab w:val="num" w:pos="720"/>
+        </w:tabs>
+        <w:ind w:left="720" w:hanging="360"/>
+      </w:pPr>
+    </w:lvl>
+    <w:lvl w:ilvl="1" w:tentative="1">
+      <w:start w:val="1"/>
+      <w:numFmt w:val="decimal"/>
+      <w:lvlText w:val="%2."/>
+      <w:lvlJc w:val="left"/>
+      <w:pPr>
+        <w:tabs>
+          <w:tab w:val="num" w:pos="1440"/>
+        </w:tabs>
+        <w:ind w:left="1440" w:hanging="360"/>
+      </w:pPr>
+    </w:lvl>
+    <w:lvl w:ilvl="2" w:tentative="1">
+      <w:start w:val="1"/>
+      <w:numFmt w:val="decimal"/>
+      <w:lvlText w:val="%3."/>
+      <w:lvlJc w:val="left"/>
+      <w:pPr>
+        <w:tabs>
+          <w:tab w:val="num" w:pos="2160"/>
+        </w:tabs>
+        <w:ind w:left="2160" w:hanging="360"/>
+      </w:pPr>
+    </w:lvl>
+    <w:lvl w:ilvl="3" w:tentative="1">
+      <w:start w:val="1"/>
+      <w:numFmt w:val="decimal"/>
+      <w:lvlText w:val="%4."/>
+      <w:lvlJc w:val="left"/>
+      <w:pPr>
+        <w:tabs>
+          <w:tab w:val="num" w:pos="2880"/>
+        </w:tabs>
+        <w:ind w:left="2880" w:hanging="360"/>
+      </w:pPr>
+    </w:lvl>
+    <w:lvl w:ilvl="4" w:tentative="1">
+      <w:start w:val="1"/>
+      <w:numFmt w:val="decimal"/>
+      <w:lvlText w:val="%5."/>
+      <w:lvlJc w:val="left"/>
+      <w:pPr>
+        <w:tabs>
+          <w:tab w:val="num" w:pos="3600"/>
+        </w:tabs>
+        <w:ind w:left="3600" w:hanging="360"/>
+      </w:pPr>
+    </w:lvl>
+    <w:lvl w:ilvl="5" w:tentative="1">
+      <w:start w:val="1"/>
+      <w:numFmt w:val="decimal"/>
+      <w:lvlText w:val="%6."/>
+      <w:lvlJc w:val="left"/>
+      <w:pPr>
+        <w:tabs>
+          <w:tab w:val="num" w:pos="4320"/>
+        </w:tabs>
+        <w:ind w:left="4320" w:hanging="360"/>
+      </w:pPr>
+    </w:lvl>
+    <w:lvl w:ilvl="6" w:tentative="1">
+      <w:start w:val="1"/>
+      <w:numFmt w:val="decimal"/>
+      <w:lvlText w:val="%7."/>
+      <w:lvlJc w:val="left"/>
+      <w:pPr>
+        <w:tabs>
+          <w:tab w:val="num" w:pos="5040"/>
+        </w:tabs>
+        <w:ind w:left="5040" w:hanging="360"/>
+      </w:pPr>
+    </w:lvl>
+    <w:lvl w:ilvl="7" w:tentative="1">
+      <w:start w:val="1"/>
+      <w:numFmt w:val="decimal"/>
+      <w:lvlText w:val="%8."/>
+      <w:lvlJc w:val="left"/>
+      <w:pPr>
+        <w:tabs>
+          <w:tab w:val="num" w:pos="5760"/>
+        </w:tabs>
+        <w:ind w:left="5760" w:hanging="360"/>
+      </w:pPr>
+    </w:lvl>
+    <w:lvl w:ilvl="8" w:tentative="1">
+      <w:start w:val="1"/>
+      <w:numFmt w:val="decimal"/>
+      <w:lvlText w:val="%9."/>
+      <w:lvlJc w:val="left"/>
+      <w:pPr>
+        <w:tabs>
+          <w:tab w:val="num" w:pos="6480"/>
+        </w:tabs>
+        <w:ind w:left="6480" w:hanging="360"/>
+      </w:pPr>
+    </w:lvl>
+  </w:abstractNum>
+  <w:abstractNum w:abstractNumId="7" w15:restartNumberingAfterBreak="0">
     <w:nsid w:val="73FE16B6"/>
     <w:multiLevelType w:val="hybridMultilevel"/>
     <w:tmpl w:val="E60AA944"/>
@@ -4005,7 +5774,7 @@
       </w:rPr>
     </w:lvl>
   </w:abstractNum>
-  <w:abstractNum w:abstractNumId="6" w15:restartNumberingAfterBreak="0">
+  <w:abstractNum w:abstractNumId="8" w15:restartNumberingAfterBreak="0">
     <w:nsid w:val="7A1D7E59"/>
     <w:multiLevelType w:val="hybridMultilevel"/>
     <w:tmpl w:val="FFD400D2"/>
@@ -4119,25 +5888,31 @@
     </w:lvl>
   </w:abstractNum>
   <w:num w:numId="1">
+    <w:abstractNumId w:val="7"/>
+  </w:num>
+  <w:num w:numId="2">
+    <w:abstractNumId w:val="8"/>
+  </w:num>
+  <w:num w:numId="3">
+    <w:abstractNumId w:val="4"/>
+  </w:num>
+  <w:num w:numId="4">
+    <w:abstractNumId w:val="3"/>
+  </w:num>
+  <w:num w:numId="5">
+    <w:abstractNumId w:val="1"/>
+  </w:num>
+  <w:num w:numId="6">
+    <w:abstractNumId w:val="2"/>
+  </w:num>
+  <w:num w:numId="7">
     <w:abstractNumId w:val="5"/>
   </w:num>
-  <w:num w:numId="2">
+  <w:num w:numId="8">
     <w:abstractNumId w:val="6"/>
   </w:num>
-  <w:num w:numId="3">
-    <w:abstractNumId w:val="3"/>
-  </w:num>
-  <w:num w:numId="4">
-    <w:abstractNumId w:val="2"/>
-  </w:num>
-  <w:num w:numId="5">
+  <w:num w:numId="9">
     <w:abstractNumId w:val="0"/>
-  </w:num>
-  <w:num w:numId="6">
-    <w:abstractNumId w:val="1"/>
-  </w:num>
-  <w:num w:numId="7">
-    <w:abstractNumId w:val="4"/>
   </w:num>
 </w:numbering>
 </file>
@@ -4615,7 +6390,6 @@
     <w:name w:val="Hyperlink"/>
     <w:basedOn w:val="DefaultParagraphFont"/>
     <w:uiPriority w:val="99"/>
-    <w:semiHidden/>
     <w:unhideWhenUsed/>
     <w:rsid w:val="0083069E"/>
     <w:rPr>
@@ -4731,6 +6505,18 @@
       <w:rFonts w:ascii="Courier New" w:eastAsia="Times New Roman" w:hAnsi="Courier New" w:cs="Courier New"/>
       <w:sz w:val="20"/>
       <w:szCs w:val="20"/>
+    </w:rPr>
+  </w:style>
+  <w:style w:type="character" w:styleId="UnresolvedMention">
+    <w:name w:val="Unresolved Mention"/>
+    <w:basedOn w:val="DefaultParagraphFont"/>
+    <w:uiPriority w:val="99"/>
+    <w:semiHidden/>
+    <w:unhideWhenUsed/>
+    <w:rsid w:val="00740FFE"/>
+    <w:rPr>
+      <w:color w:val="605E5C"/>
+      <w:shd w:val="clear" w:color="auto" w:fill="E1DFDD"/>
     </w:rPr>
   </w:style>
 </w:styles>

</xml_diff>